<commit_message>
*prototype test, updated mechanic document for leon
</commit_message>
<xml_diff>
--- a/Files/Documents/LeonToDo/MechanicsToDo_Leon.docx
+++ b/Files/Documents/LeonToDo/MechanicsToDo_Leon.docx
@@ -12,8 +12,26 @@
       <w:r>
         <w:t xml:space="preserve"> Leon</w:t>
       </w:r>
+    </w:p>
+    <w:p/>
+    <w:p>
+      <w:r>
+        <w:t>Button to switch Gravity on Gravity</w:t>
+      </w:r>
       <w:bookmarkStart w:id="0" w:name="_GoBack"/>
       <w:bookmarkEnd w:id="0"/>
+      <w:r>
+        <w:t xml:space="preserve"> Plate // </w:t>
+      </w:r>
+      <w:r>
+        <w:rPr>
+          <w:b/>
+          <w:color w:val="C00000"/>
+          <w:sz w:val="28"/>
+          <w:szCs w:val="28"/>
+        </w:rPr>
+        <w:t>THE UNIVERSE DEPENDS ON IT Priority</w:t>
+      </w:r>
     </w:p>
     <w:p/>
     <w:p>
@@ -39,13 +57,7 @@
         <w:rPr>
           <w:color w:val="2F5496" w:themeColor="accent1" w:themeShade="BF"/>
         </w:rPr>
-        <w:t xml:space="preserve">Medium </w:t>
-      </w:r>
-      <w:r>
-        <w:rPr>
-          <w:color w:val="2F5496" w:themeColor="accent1" w:themeShade="BF"/>
-        </w:rPr>
-        <w:t>Priority</w:t>
+        <w:t>Medium Priority</w:t>
       </w:r>
     </w:p>
     <w:p>

</xml_diff>

<commit_message>
*prototype test, document update
</commit_message>
<xml_diff>
--- a/Files/Documents/LeonToDo/MechanicsToDo_Leon.docx
+++ b/Files/Documents/LeonToDo/MechanicsToDo_Leon.docx
@@ -16,79 +16,28 @@
     <w:p/>
     <w:p>
       <w:r>
-        <w:t>Button to switch Gravity on Gravity</w:t>
+        <w:t>High Grass //</w:t>
+      </w:r>
+      <w:r>
+        <w:tab/>
+      </w:r>
+      <w:r>
+        <w:tab/>
+      </w:r>
+      <w:r>
+        <w:tab/>
+      </w:r>
+      <w:r>
+        <w:rPr>
+          <w:color w:val="C00000"/>
+        </w:rPr>
+        <w:t>High Priority</w:t>
+      </w:r>
+      <w:r>
+        <w:t xml:space="preserve"> </w:t>
       </w:r>
       <w:bookmarkStart w:id="0" w:name="_GoBack"/>
       <w:bookmarkEnd w:id="0"/>
-      <w:r>
-        <w:t xml:space="preserve"> Plate // </w:t>
-      </w:r>
-      <w:r>
-        <w:rPr>
-          <w:b/>
-          <w:color w:val="C00000"/>
-          <w:sz w:val="28"/>
-          <w:szCs w:val="28"/>
-        </w:rPr>
-        <w:t>THE UNIVERSE DEPENDS ON IT Priority</w:t>
-      </w:r>
-    </w:p>
-    <w:p/>
-    <w:p>
-      <w:r>
-        <w:t>Checkpoint</w:t>
-      </w:r>
-      <w:r>
-        <w:t xml:space="preserve"> </w:t>
-      </w:r>
-      <w:r>
-        <w:t xml:space="preserve">System </w:t>
-      </w:r>
-      <w:r>
-        <w:t xml:space="preserve">// </w:t>
-      </w:r>
-      <w:r>
-        <w:tab/>
-      </w:r>
-      <w:r>
-        <w:tab/>
-      </w:r>
-      <w:r>
-        <w:rPr>
-          <w:color w:val="2F5496" w:themeColor="accent1" w:themeShade="BF"/>
-        </w:rPr>
-        <w:t>Medium Priority</w:t>
-      </w:r>
-    </w:p>
-    <w:p>
-      <w:r>
-        <w:tab/>
-        <w:t>If player past certain points, player resets to said points when he dies</w:t>
-      </w:r>
-    </w:p>
-    <w:p/>
-    <w:p>
-      <w:r>
-        <w:t>High Grass //</w:t>
-      </w:r>
-      <w:r>
-        <w:tab/>
-      </w:r>
-      <w:r>
-        <w:tab/>
-      </w:r>
-      <w:r>
-        <w:tab/>
-      </w:r>
-      <w:r>
-        <w:rPr>
-          <w:color w:val="C00000"/>
-        </w:rPr>
-        <w:t>High Priority</w:t>
-      </w:r>
-      <w:r>
-        <w:t xml:space="preserve"> </w:t>
-      </w:r>
     </w:p>
     <w:p>
       <w:r>
@@ -188,6 +137,160 @@
         <w:t>Kills Player when he falls on to them</w:t>
       </w:r>
     </w:p>
+    <w:p/>
+    <w:p>
+      <w:pPr>
+        <w:rPr>
+          <w:color w:val="C00000"/>
+        </w:rPr>
+      </w:pPr>
+      <w:proofErr w:type="spellStart"/>
+      <w:r>
+        <w:t>Enemys</w:t>
+      </w:r>
+      <w:proofErr w:type="spellEnd"/>
+      <w:r>
+        <w:t xml:space="preserve"> //</w:t>
+      </w:r>
+      <w:r>
+        <w:tab/>
+      </w:r>
+      <w:r>
+        <w:tab/>
+      </w:r>
+      <w:r>
+        <w:tab/>
+      </w:r>
+      <w:proofErr w:type="gramStart"/>
+      <w:r>
+        <w:rPr>
+          <w:color w:val="C00000"/>
+        </w:rPr>
+        <w:t>SUPER  HIGH</w:t>
+      </w:r>
+      <w:proofErr w:type="gramEnd"/>
+      <w:r>
+        <w:rPr>
+          <w:color w:val="C00000"/>
+        </w:rPr>
+        <w:t xml:space="preserve"> Priority </w:t>
+      </w:r>
+      <w:r>
+        <w:rPr>
+          <w:color w:val="C00000"/>
+        </w:rPr>
+        <w:t xml:space="preserve"> (at least two </w:t>
+      </w:r>
+      <w:proofErr w:type="spellStart"/>
+      <w:r>
+        <w:rPr>
+          <w:color w:val="C00000"/>
+        </w:rPr>
+        <w:t>enemys</w:t>
+      </w:r>
+      <w:proofErr w:type="spellEnd"/>
+      <w:r>
+        <w:rPr>
+          <w:color w:val="C00000"/>
+        </w:rPr>
+        <w:t>)</w:t>
+      </w:r>
+    </w:p>
+    <w:p>
+      <w:pPr>
+        <w:rPr>
+          <w:color w:val="C00000"/>
+        </w:rPr>
+      </w:pPr>
+      <w:r>
+        <w:rPr>
+          <w:color w:val="C00000"/>
+        </w:rPr>
+        <w:tab/>
+      </w:r>
+      <w:r>
+        <w:t>See Enemy Mechanics Document</w:t>
+      </w:r>
+    </w:p>
+    <w:p/>
+    <w:p>
+      <w:r>
+        <w:t>Pulling/Push //</w:t>
+      </w:r>
+      <w:r>
+        <w:tab/>
+      </w:r>
+      <w:r>
+        <w:tab/>
+      </w:r>
+      <w:r>
+        <w:tab/>
+      </w:r>
+      <w:r>
+        <w:rPr>
+          <w:color w:val="FF0000"/>
+        </w:rPr>
+        <w:t>High Priority</w:t>
+      </w:r>
+    </w:p>
+    <w:p>
+      <w:r>
+        <w:tab/>
+        <w:t>Being able to pull a block/ push a block, see old prototype (Zelda Like)</w:t>
+      </w:r>
+    </w:p>
+    <w:p>
+      <w:r>
+        <w:tab/>
+        <w:t xml:space="preserve">If possible keep the old mechanic of picking up the block and move it to </w:t>
+      </w:r>
+      <w:proofErr w:type="spellStart"/>
+      <w:r>
+        <w:t>rb</w:t>
+      </w:r>
+      <w:proofErr w:type="spellEnd"/>
+      <w:r>
+        <w:t xml:space="preserve"> on controller</w:t>
+      </w:r>
+    </w:p>
+    <w:p/>
+    <w:p>
+      <w:r>
+        <w:t>Breakable Block//</w:t>
+      </w:r>
+      <w:r>
+        <w:tab/>
+      </w:r>
+      <w:r>
+        <w:tab/>
+      </w:r>
+      <w:r>
+        <w:rPr>
+          <w:color w:val="D0CECE" w:themeColor="background2" w:themeShade="E6"/>
+        </w:rPr>
+        <w:t>Low Priority</w:t>
+      </w:r>
+    </w:p>
+    <w:p>
+      <w:r>
+        <w:tab/>
+        <w:t xml:space="preserve">If it falls from a set </w:t>
+      </w:r>
+      <w:proofErr w:type="spellStart"/>
+      <w:r>
+        <w:t>hight</w:t>
+      </w:r>
+      <w:proofErr w:type="spellEnd"/>
+      <w:r>
+        <w:t xml:space="preserve"> or gets hit by another block on a set speed it breaks/</w:t>
+      </w:r>
+      <w:proofErr w:type="spellStart"/>
+      <w:r>
+        <w:t>dissapears</w:t>
+      </w:r>
+      <w:proofErr w:type="spellEnd"/>
+    </w:p>
+    <w:p/>
     <w:sectPr>
       <w:pgSz w:w="12240" w:h="15840"/>
       <w:pgMar w:top="1440" w:right="1440" w:bottom="1440" w:left="1440" w:header="720" w:footer="720" w:gutter="0"/>

</xml_diff>

<commit_message>
*protoype tutorial changes // leontodo document changes, some enemy stuff
</commit_message>
<xml_diff>
--- a/Files/Documents/LeonToDo/MechanicsToDo_Leon.docx
+++ b/Files/Documents/LeonToDo/MechanicsToDo_Leon.docx
@@ -26,15 +26,9 @@
           <w:ilvl w:val="0"/>
           <w:numId w:val="1"/>
         </w:numPr>
-        <w:rPr>
-          <w:color w:val="FF0000"/>
-        </w:rPr>
-      </w:pPr>
-      <w:r>
-        <w:rPr>
-          <w:color w:val="FF0000"/>
-        </w:rPr>
-        <w:t xml:space="preserve">add behaviors discussed </w:t>
+      </w:pPr>
+      <w:r>
+        <w:t>when player is set to not kill enemy but follows him, he should not push player around when player is not walking but stop in a certain distance and wait</w:t>
       </w:r>
     </w:p>
     <w:p>
@@ -46,12 +40,21 @@
         </w:numPr>
       </w:pPr>
       <w:r>
-        <w:t>wh</w:t>
-      </w:r>
-      <w:bookmarkStart w:id="0" w:name="_GoBack"/>
-      <w:bookmarkEnd w:id="0"/>
-      <w:r>
-        <w:t>en player is set to not kill enemy but follows him, he should not push player around when player is not walking but stop in a certain distance and wait</w:t>
+        <w:rPr>
+          <w:b/>
+        </w:rPr>
+        <w:t>optional</w:t>
+      </w:r>
+      <w:r>
+        <w:t xml:space="preserve"> player can be able to drop a stone/block onto enemies had to either kill or stun him for a set amount of time</w:t>
+      </w:r>
+    </w:p>
+    <w:p>
+      <w:r>
+        <w:t>Running Timer</w:t>
+      </w:r>
+      <w:r>
+        <w:t>:</w:t>
       </w:r>
     </w:p>
     <w:p>
@@ -63,26 +66,12 @@
         </w:numPr>
       </w:pPr>
       <w:r>
-        <w:rPr>
-          <w:b/>
-        </w:rPr>
-        <w:t>optional</w:t>
-      </w:r>
-      <w:r>
-        <w:t xml:space="preserve"> player can be able to drop a stone/block onto enemies had to either kill or stun him for a set amount of time</w:t>
-      </w:r>
-    </w:p>
-    <w:p>
-      <w:r>
-        <w:t xml:space="preserve">Running </w:t>
-      </w:r>
-      <w:proofErr w:type="spellStart"/>
-      <w:r>
-        <w:t>Timer</w:t>
-      </w:r>
-      <w:proofErr w:type="spellEnd"/>
-      <w:r>
-        <w:t>:</w:t>
+        <w:t xml:space="preserve">Timer to set the amount of time the player can sprint/run </w:t>
+      </w:r>
+    </w:p>
+    <w:p>
+      <w:r>
+        <w:t xml:space="preserve">Moving Platform </w:t>
       </w:r>
     </w:p>
     <w:p>
@@ -94,7 +83,44 @@
         </w:numPr>
       </w:pPr>
       <w:r>
-        <w:t xml:space="preserve">Timer to set the amount of time the player can sprint/run </w:t>
+        <w:t xml:space="preserve">Player should move with the platform and shouldn’t have to walk with it </w:t>
+      </w:r>
+    </w:p>
+    <w:p>
+      <w:r>
+        <w:t>Player</w:t>
+      </w:r>
+    </w:p>
+    <w:p>
+      <w:pPr>
+        <w:pStyle w:val="ListParagraph"/>
+        <w:numPr>
+          <w:ilvl w:val="0"/>
+          <w:numId w:val="1"/>
+        </w:numPr>
+      </w:pPr>
+      <w:r>
+        <w:t>Detection range should increase when player hits ground after jumping or when falling on the ground.</w:t>
+      </w:r>
+    </w:p>
+    <w:p>
+      <w:pPr>
+        <w:pStyle w:val="ListParagraph"/>
+        <w:numPr>
+          <w:ilvl w:val="0"/>
+          <w:numId w:val="1"/>
+        </w:numPr>
+      </w:pPr>
+      <w:r>
+        <w:t>Detection range</w:t>
+      </w:r>
+      <w:r>
+        <w:t xml:space="preserve"> when player</w:t>
+      </w:r>
+      <w:bookmarkStart w:id="0" w:name="_GoBack"/>
+      <w:bookmarkEnd w:id="0"/>
+      <w:r>
+        <w:t xml:space="preserve"> falls while crouching </w:t>
       </w:r>
     </w:p>
     <w:p>

</xml_diff>

<commit_message>
*redone todo list for leon
</commit_message>
<xml_diff>
--- a/Files/Documents/LeonToDo/MechanicsToDo_Leon.docx
+++ b/Files/Documents/LeonToDo/MechanicsToDo_Leon.docx
@@ -26,15 +26,9 @@
           <w:ilvl w:val="0"/>
           <w:numId w:val="1"/>
         </w:numPr>
-        <w:rPr>
-          <w:color w:val="FF0000"/>
-        </w:rPr>
-      </w:pPr>
-      <w:r>
-        <w:rPr>
-          <w:color w:val="FF0000"/>
-        </w:rPr>
-        <w:t xml:space="preserve">add behaviors discussed </w:t>
+      </w:pPr>
+      <w:r>
+        <w:t>when player is set to not kill enemy but follows him, he should not push player around when player is not walking but stop in a certain distance and wait</w:t>
       </w:r>
     </w:p>
     <w:p>
@@ -46,12 +40,23 @@
         </w:numPr>
       </w:pPr>
       <w:r>
-        <w:t>wh</w:t>
-      </w:r>
+        <w:rPr>
+          <w:b/>
+        </w:rPr>
+        <w:t>optional</w:t>
+      </w:r>
+      <w:r>
+        <w:t xml:space="preserve"> player can be able to drop a stone/block onto enemies had to either kill or stun him for a set amount of time</w:t>
+      </w:r>
+    </w:p>
+    <w:p>
       <w:bookmarkStart w:id="0" w:name="_GoBack"/>
       <w:bookmarkEnd w:id="0"/>
       <w:r>
-        <w:t>en player is set to not kill enemy but follows him, he should not push player around when player is not walking but stop in a certain distance and wait</w:t>
+        <w:t>Player</w:t>
+      </w:r>
+      <w:r>
+        <w:t xml:space="preserve">: </w:t>
       </w:r>
     </w:p>
     <w:p>
@@ -63,26 +68,7 @@
         </w:numPr>
       </w:pPr>
       <w:r>
-        <w:rPr>
-          <w:b/>
-        </w:rPr>
-        <w:t>optional</w:t>
-      </w:r>
-      <w:r>
-        <w:t xml:space="preserve"> player can be able to drop a stone/block onto enemies had to either kill or stun him for a set amount of time</w:t>
-      </w:r>
-    </w:p>
-    <w:p>
-      <w:r>
-        <w:t xml:space="preserve">Running </w:t>
-      </w:r>
-      <w:proofErr w:type="spellStart"/>
-      <w:r>
-        <w:t>Timer</w:t>
-      </w:r>
-      <w:proofErr w:type="spellEnd"/>
-      <w:r>
-        <w:t>:</w:t>
+        <w:t xml:space="preserve">sound detection range when falling </w:t>
       </w:r>
     </w:p>
     <w:p>
@@ -94,7 +80,51 @@
         </w:numPr>
       </w:pPr>
       <w:r>
+        <w:t>sound detection when falling while crouching</w:t>
+      </w:r>
+    </w:p>
+    <w:p/>
+    <w:p>
+      <w:r>
+        <w:t xml:space="preserve">Running </w:t>
+      </w:r>
+      <w:proofErr w:type="spellStart"/>
+      <w:r>
+        <w:t>Timer</w:t>
+      </w:r>
+      <w:proofErr w:type="spellEnd"/>
+      <w:r>
+        <w:t>:</w:t>
+      </w:r>
+    </w:p>
+    <w:p>
+      <w:pPr>
+        <w:pStyle w:val="ListParagraph"/>
+        <w:numPr>
+          <w:ilvl w:val="0"/>
+          <w:numId w:val="1"/>
+        </w:numPr>
+      </w:pPr>
+      <w:r>
         <w:t xml:space="preserve">Timer to set the amount of time the player can sprint/run </w:t>
+      </w:r>
+    </w:p>
+    <w:p/>
+    <w:p>
+      <w:r>
+        <w:t>General</w:t>
+      </w:r>
+    </w:p>
+    <w:p>
+      <w:pPr>
+        <w:pStyle w:val="ListParagraph"/>
+        <w:numPr>
+          <w:ilvl w:val="0"/>
+          <w:numId w:val="1"/>
+        </w:numPr>
+      </w:pPr>
+      <w:r>
+        <w:t>Player should move with moving platforms instead of walking with them</w:t>
       </w:r>
     </w:p>
     <w:p>

</xml_diff>

<commit_message>
Updated ToDo List for Leon yoooooo READ IT
</commit_message>
<xml_diff>
--- a/Files/Documents/LeonToDo/MechanicsToDo_Leon.docx
+++ b/Files/Documents/LeonToDo/MechanicsToDo_Leon.docx
@@ -17,6 +17,20 @@
     <w:p>
       <w:r>
         <w:t xml:space="preserve">Enemies: </w:t>
+      </w:r>
+      <w:bookmarkStart w:id="0" w:name="_GoBack"/>
+      <w:bookmarkEnd w:id="0"/>
+      <w:r>
+        <w:tab/>
+      </w:r>
+      <w:r>
+        <w:rPr>
+          <w:color w:val="FFC000"/>
+        </w:rPr>
+        <w:t>Medium</w:t>
+      </w:r>
+      <w:r>
+        <w:t xml:space="preserve"> </w:t>
       </w:r>
     </w:p>
     <w:p>
@@ -50,13 +64,20 @@
       </w:r>
     </w:p>
     <w:p>
-      <w:bookmarkStart w:id="0" w:name="_GoBack"/>
-      <w:bookmarkEnd w:id="0"/>
-      <w:r>
-        <w:t>Player</w:t>
-      </w:r>
-      <w:r>
-        <w:t xml:space="preserve">: </w:t>
+      <w:r>
+        <w:t xml:space="preserve">Player: </w:t>
+      </w:r>
+      <w:r>
+        <w:t xml:space="preserve">  </w:t>
+      </w:r>
+      <w:r>
+        <w:tab/>
+      </w:r>
+      <w:r>
+        <w:rPr>
+          <w:color w:val="FF0000"/>
+        </w:rPr>
+        <w:t xml:space="preserve">High </w:t>
       </w:r>
     </w:p>
     <w:p>
@@ -83,20 +104,6 @@
         <w:t>sound detection when falling while crouching</w:t>
       </w:r>
     </w:p>
-    <w:p/>
-    <w:p>
-      <w:r>
-        <w:t xml:space="preserve">Running </w:t>
-      </w:r>
-      <w:proofErr w:type="spellStart"/>
-      <w:r>
-        <w:t>Timer</w:t>
-      </w:r>
-      <w:proofErr w:type="spellEnd"/>
-      <w:r>
-        <w:t>:</w:t>
-      </w:r>
-    </w:p>
     <w:p>
       <w:pPr>
         <w:pStyle w:val="ListParagraph"/>
@@ -106,6 +113,18 @@
         </w:numPr>
       </w:pPr>
       <w:r>
+        <w:t xml:space="preserve">jumping height should be defined by how long the player presses the jump button </w:t>
+      </w:r>
+    </w:p>
+    <w:p>
+      <w:pPr>
+        <w:pStyle w:val="ListParagraph"/>
+        <w:numPr>
+          <w:ilvl w:val="0"/>
+          <w:numId w:val="1"/>
+        </w:numPr>
+      </w:pPr>
+      <w:r>
         <w:t xml:space="preserve">Timer to set the amount of time the player can sprint/run </w:t>
       </w:r>
     </w:p>
@@ -113,6 +132,18 @@
     <w:p>
       <w:r>
         <w:t>General</w:t>
+      </w:r>
+      <w:r>
+        <w:tab/>
+      </w:r>
+      <w:r>
+        <w:tab/>
+      </w:r>
+      <w:r>
+        <w:rPr>
+          <w:color w:val="A5A5A5" w:themeColor="accent3"/>
+        </w:rPr>
+        <w:t>Low</w:t>
       </w:r>
     </w:p>
     <w:p>

</xml_diff>

<commit_message>
*changes to light, player, added to do tasks for leon to improve player and mechanics
</commit_message>
<xml_diff>
--- a/Files/Documents/LeonToDo/MechanicsToDo_Leon.docx
+++ b/Files/Documents/LeonToDo/MechanicsToDo_Leon.docx
@@ -18,8 +18,6 @@
       <w:r>
         <w:t xml:space="preserve">Enemies: </w:t>
       </w:r>
-      <w:bookmarkStart w:id="0" w:name="_GoBack"/>
-      <w:bookmarkEnd w:id="0"/>
       <w:r>
         <w:tab/>
       </w:r>
@@ -127,6 +125,44 @@
       <w:r>
         <w:t xml:space="preserve">Timer to set the amount of time the player can sprint/run </w:t>
       </w:r>
+    </w:p>
+    <w:p>
+      <w:pPr>
+        <w:pStyle w:val="ListParagraph"/>
+        <w:numPr>
+          <w:ilvl w:val="0"/>
+          <w:numId w:val="1"/>
+        </w:numPr>
+      </w:pPr>
+      <w:r>
+        <w:t>Player should not slow down midair when stopping sprinting midair</w:t>
+      </w:r>
+    </w:p>
+    <w:p>
+      <w:pPr>
+        <w:pStyle w:val="ListParagraph"/>
+        <w:numPr>
+          <w:ilvl w:val="0"/>
+          <w:numId w:val="1"/>
+        </w:numPr>
+      </w:pPr>
+      <w:r>
+        <w:t>Player should be slower while crouching</w:t>
+      </w:r>
+    </w:p>
+    <w:p>
+      <w:pPr>
+        <w:pStyle w:val="ListParagraph"/>
+        <w:numPr>
+          <w:ilvl w:val="0"/>
+          <w:numId w:val="1"/>
+        </w:numPr>
+      </w:pPr>
+      <w:r>
+        <w:t xml:space="preserve">Player cannot get of the top of the ladder if speed is to low </w:t>
+      </w:r>
+      <w:bookmarkStart w:id="0" w:name="_GoBack"/>
+      <w:bookmarkEnd w:id="0"/>
     </w:p>
     <w:p/>
     <w:p>

</xml_diff>

<commit_message>
*changes to to do list
</commit_message>
<xml_diff>
--- a/Files/Documents/LeonToDo/MechanicsToDo_Leon.docx
+++ b/Files/Documents/LeonToDo/MechanicsToDo_Leon.docx
@@ -58,9 +58,14 @@
         <w:t>optional</w:t>
       </w:r>
       <w:r>
-        <w:t xml:space="preserve"> player can be able to drop a stone/block onto enemies had to either kill or stun him for a set amount of time</w:t>
-      </w:r>
-    </w:p>
+        <w:t xml:space="preserve"> player can be able to drop a stone/block onto enemies had to either kill or stun him for </w:t>
+      </w:r>
+      <w:bookmarkStart w:id="0" w:name="_GoBack"/>
+      <w:r>
+        <w:t>a set amount of time</w:t>
+      </w:r>
+    </w:p>
+    <w:bookmarkEnd w:id="0"/>
     <w:p>
       <w:r>
         <w:t xml:space="preserve">Player: </w:t>
@@ -161,8 +166,36 @@
       <w:r>
         <w:t xml:space="preserve">Player cannot get of the top of the ladder if speed is to low </w:t>
       </w:r>
-      <w:bookmarkStart w:id="0" w:name="_GoBack"/>
-      <w:bookmarkEnd w:id="0"/>
+    </w:p>
+    <w:p>
+      <w:pPr>
+        <w:pStyle w:val="ListParagraph"/>
+        <w:numPr>
+          <w:ilvl w:val="0"/>
+          <w:numId w:val="1"/>
+        </w:numPr>
+      </w:pPr>
+      <w:r>
+        <w:t xml:space="preserve">Falling from a specific height kills the player </w:t>
+      </w:r>
+    </w:p>
+    <w:p>
+      <w:pPr>
+        <w:pStyle w:val="ListParagraph"/>
+        <w:numPr>
+          <w:ilvl w:val="0"/>
+          <w:numId w:val="1"/>
+        </w:numPr>
+      </w:pPr>
+      <w:r>
+        <w:t xml:space="preserve">Add that after jumping the character always moves a bit in the direction he landed / slides a bit, like on ice (to make the character fell like it weights something // </w:t>
+      </w:r>
+      <w:r>
+        <w:rPr>
+          <w:color w:val="44546A" w:themeColor="text2"/>
+        </w:rPr>
+        <w:t>Optional for now</w:t>
+      </w:r>
     </w:p>
     <w:p/>
     <w:p>

</xml_diff>

<commit_message>
*changes, to do list leon
</commit_message>
<xml_diff>
--- a/Files/Documents/LeonToDo/MechanicsToDo_Leon.docx
+++ b/Files/Documents/LeonToDo/MechanicsToDo_Leon.docx
@@ -58,14 +58,9 @@
         <w:t>optional</w:t>
       </w:r>
       <w:r>
-        <w:t xml:space="preserve"> player can be able to drop a stone/block onto enemies had to either kill or stun him for </w:t>
-      </w:r>
-      <w:bookmarkStart w:id="0" w:name="_GoBack"/>
-      <w:r>
-        <w:t>a set amount of time</w:t>
-      </w:r>
-    </w:p>
-    <w:bookmarkEnd w:id="0"/>
+        <w:t xml:space="preserve"> player can be able to drop a stone/block onto enemies had to either kill or stun him for a set amount of time</w:t>
+      </w:r>
+    </w:p>
     <w:p>
       <w:r>
         <w:t xml:space="preserve">Player: </w:t>
@@ -226,6 +221,20 @@
       <w:r>
         <w:t>Player should move with moving platforms instead of walking with them</w:t>
       </w:r>
+    </w:p>
+    <w:p>
+      <w:pPr>
+        <w:pStyle w:val="ListParagraph"/>
+        <w:numPr>
+          <w:ilvl w:val="0"/>
+          <w:numId w:val="1"/>
+        </w:numPr>
+      </w:pPr>
+      <w:r>
+        <w:t>Script which i</w:t>
+      </w:r>
+      <w:bookmarkStart w:id="0" w:name="_GoBack"/>
+      <w:bookmarkEnd w:id="0"/>
     </w:p>
     <w:p>
       <w:pPr>

</xml_diff>

<commit_message>
In-air momentum Top of ladder climbing issue Non killing enemy stop distance (check navmesh agent stopdistance) Jump height defined by how long you press button Player fall damage Running limited by charge bar Moving platform now moves player
</commit_message>
<xml_diff>
--- a/Files/Documents/LeonToDo/MechanicsToDo_Leon.docx
+++ b/Files/Documents/LeonToDo/MechanicsToDo_Leon.docx
@@ -1,6 +1,6 @@
 
 <file path=word/document.xml><?xml version="1.0" encoding="utf-8"?>
-<w:document xmlns:wpc="http://schemas.microsoft.com/office/word/2010/wordprocessingCanvas" xmlns:cx="http://schemas.microsoft.com/office/drawing/2014/chartex" xmlns:cx1="http://schemas.microsoft.com/office/drawing/2015/9/8/chartex" xmlns:cx2="http://schemas.microsoft.com/office/drawing/2015/10/21/chartex" xmlns:cx3="http://schemas.microsoft.com/office/drawing/2016/5/9/chartex" xmlns:cx4="http://schemas.microsoft.com/office/drawing/2016/5/10/chartex" xmlns:cx5="http://schemas.microsoft.com/office/drawing/2016/5/11/chartex" xmlns:cx6="http://schemas.microsoft.com/office/drawing/2016/5/12/chartex" xmlns:cx7="http://schemas.microsoft.com/office/drawing/2016/5/13/chartex" xmlns:cx8="http://schemas.microsoft.com/office/drawing/2016/5/14/chartex" xmlns:mc="http://schemas.openxmlformats.org/markup-compatibility/2006" xmlns:aink="http://schemas.microsoft.com/office/drawing/2016/ink" xmlns:am3d="http://schemas.microsoft.com/office/drawing/2017/model3d" xmlns:o="urn:schemas-microsoft-com:office:office" xmlns:r="http://schemas.openxmlformats.org/officeDocument/2006/relationships" xmlns:m="http://schemas.openxmlformats.org/officeDocument/2006/math" xmlns:v="urn:schemas-microsoft-com:vml" xmlns:wp14="http://schemas.microsoft.com/office/word/2010/wordprocessingDrawing" xmlns:wp="http://schemas.openxmlformats.org/drawingml/2006/wordprocessingDrawing" xmlns:w10="urn:schemas-microsoft-com:office:word" xmlns:w="http://schemas.openxmlformats.org/wordprocessingml/2006/main" xmlns:w14="http://schemas.microsoft.com/office/word/2010/wordml" xmlns:w15="http://schemas.microsoft.com/office/word/2012/wordml" xmlns:w16cid="http://schemas.microsoft.com/office/word/2016/wordml/cid" xmlns:w16se="http://schemas.microsoft.com/office/word/2015/wordml/symex" xmlns:wpg="http://schemas.microsoft.com/office/word/2010/wordprocessingGroup" xmlns:wpi="http://schemas.microsoft.com/office/word/2010/wordprocessingInk" xmlns:wne="http://schemas.microsoft.com/office/word/2006/wordml" xmlns:wps="http://schemas.microsoft.com/office/word/2010/wordprocessingShape" mc:Ignorable="w14 w15 w16se w16cid wp14">
+<w:document xmlns:wpc="http://schemas.microsoft.com/office/word/2010/wordprocessingCanvas" xmlns:mc="http://schemas.openxmlformats.org/markup-compatibility/2006" xmlns:o="urn:schemas-microsoft-com:office:office" xmlns:r="http://schemas.openxmlformats.org/officeDocument/2006/relationships" xmlns:m="http://schemas.openxmlformats.org/officeDocument/2006/math" xmlns:v="urn:schemas-microsoft-com:vml" xmlns:wp14="http://schemas.microsoft.com/office/word/2010/wordprocessingDrawing" xmlns:wp="http://schemas.openxmlformats.org/drawingml/2006/wordprocessingDrawing" xmlns:w10="urn:schemas-microsoft-com:office:word" xmlns:w="http://schemas.openxmlformats.org/wordprocessingml/2006/main" xmlns:w14="http://schemas.microsoft.com/office/word/2010/wordml" xmlns:wpg="http://schemas.microsoft.com/office/word/2010/wordprocessingGroup" xmlns:wpi="http://schemas.microsoft.com/office/word/2010/wordprocessingInk" xmlns:wne="http://schemas.microsoft.com/office/word/2006/wordml" xmlns:wps="http://schemas.microsoft.com/office/word/2010/wordprocessingShape" mc:Ignorable="w14 wp14">
   <w:body>
     <w:p>
       <w:pPr>
@@ -38,9 +38,23 @@
           <w:ilvl w:val="0"/>
           <w:numId w:val="1"/>
         </w:numPr>
-      </w:pPr>
-      <w:r>
-        <w:t>when player is set to not kill enemy but follows him, he should not push player around when player is not walking but stop in a certain distance and wait</w:t>
+        <w:rPr>
+          <w:strike/>
+        </w:rPr>
+      </w:pPr>
+      <w:r>
+        <w:rPr>
+          <w:strike/>
+        </w:rPr>
+        <w:t>w</w:t>
+      </w:r>
+      <w:bookmarkStart w:id="0" w:name="_GoBack"/>
+      <w:bookmarkEnd w:id="0"/>
+      <w:r>
+        <w:rPr>
+          <w:strike/>
+        </w:rPr>
+        <w:t>hen player is set to not kill enemy but follows him, he should not push player around when player is not walking but stop in a certain distance and wait</w:t>
       </w:r>
     </w:p>
     <w:p>
@@ -50,15 +64,46 @@
           <w:ilvl w:val="0"/>
           <w:numId w:val="1"/>
         </w:numPr>
+        <w:rPr>
+          <w:u w:val="single"/>
+        </w:rPr>
       </w:pPr>
       <w:r>
         <w:rPr>
           <w:b/>
+          <w:u w:val="single"/>
         </w:rPr>
         <w:t>optional</w:t>
       </w:r>
       <w:r>
-        <w:t xml:space="preserve"> player can be able to drop a stone/block onto enemies had to either kill or stun him for a set amount of time</w:t>
+        <w:rPr>
+          <w:u w:val="single"/>
+        </w:rPr>
+        <w:t xml:space="preserve"> player </w:t>
+      </w:r>
+      <w:r>
+        <w:rPr>
+          <w:u w:val="single"/>
+        </w:rPr>
+        <w:t xml:space="preserve">can </w:t>
+      </w:r>
+      <w:r>
+        <w:rPr>
+          <w:u w:val="single"/>
+        </w:rPr>
+        <w:t xml:space="preserve">drop a stone/block onto enemies to either kill or stun </w:t>
+      </w:r>
+      <w:r>
+        <w:rPr>
+          <w:u w:val="single"/>
+        </w:rPr>
+        <w:t>them</w:t>
+      </w:r>
+      <w:r>
+        <w:rPr>
+          <w:u w:val="single"/>
+        </w:rPr>
+        <w:t xml:space="preserve"> for a set amount of time</w:t>
       </w:r>
     </w:p>
     <w:p>
@@ -85,8 +130,14 @@
           <w:ilvl w:val="0"/>
           <w:numId w:val="1"/>
         </w:numPr>
-      </w:pPr>
-      <w:r>
+        <w:rPr>
+          <w:u w:val="single"/>
+        </w:rPr>
+      </w:pPr>
+      <w:r>
+        <w:rPr>
+          <w:u w:val="single"/>
+        </w:rPr>
         <w:t xml:space="preserve">sound detection range when falling </w:t>
       </w:r>
     </w:p>
@@ -97,8 +148,14 @@
           <w:ilvl w:val="0"/>
           <w:numId w:val="1"/>
         </w:numPr>
-      </w:pPr>
-      <w:r>
+        <w:rPr>
+          <w:u w:val="single"/>
+        </w:rPr>
+      </w:pPr>
+      <w:r>
+        <w:rPr>
+          <w:u w:val="single"/>
+        </w:rPr>
         <w:t>sound detection when falling while crouching</w:t>
       </w:r>
     </w:p>
@@ -109,8 +166,14 @@
           <w:ilvl w:val="0"/>
           <w:numId w:val="1"/>
         </w:numPr>
-      </w:pPr>
-      <w:r>
+        <w:rPr>
+          <w:strike/>
+        </w:rPr>
+      </w:pPr>
+      <w:r>
+        <w:rPr>
+          <w:strike/>
+        </w:rPr>
         <w:t xml:space="preserve">jumping height should be defined by how long the player presses the jump button </w:t>
       </w:r>
     </w:p>
@@ -133,8 +196,14 @@
           <w:ilvl w:val="0"/>
           <w:numId w:val="1"/>
         </w:numPr>
-      </w:pPr>
-      <w:r>
+        <w:rPr>
+          <w:strike/>
+        </w:rPr>
+      </w:pPr>
+      <w:r>
+        <w:rPr>
+          <w:strike/>
+        </w:rPr>
         <w:t>Player should not slow down midair when stopping sprinting midair</w:t>
       </w:r>
     </w:p>
@@ -145,8 +214,14 @@
           <w:ilvl w:val="0"/>
           <w:numId w:val="1"/>
         </w:numPr>
-      </w:pPr>
-      <w:r>
+        <w:rPr>
+          <w:strike/>
+        </w:rPr>
+      </w:pPr>
+      <w:r>
+        <w:rPr>
+          <w:strike/>
+        </w:rPr>
         <w:t xml:space="preserve">Player cannot get of the top of the ladder if speed is to low </w:t>
       </w:r>
     </w:p>
@@ -157,8 +232,14 @@
           <w:ilvl w:val="0"/>
           <w:numId w:val="1"/>
         </w:numPr>
-      </w:pPr>
-      <w:r>
+        <w:rPr>
+          <w:strike/>
+        </w:rPr>
+      </w:pPr>
+      <w:r>
+        <w:rPr>
+          <w:strike/>
+        </w:rPr>
         <w:t xml:space="preserve">Falling from a specific height kills the player </w:t>
       </w:r>
     </w:p>
@@ -171,13 +252,63 @@
         </w:numPr>
       </w:pPr>
       <w:r>
+        <w:rPr>
+          <w:u w:val="single"/>
+        </w:rPr>
         <w:t xml:space="preserve">Add that after jumping the character always moves a bit in the direction he landed / slides a bit, like on ice (to make the character fell like it weights something // </w:t>
       </w:r>
       <w:r>
         <w:rPr>
           <w:color w:val="44546A" w:themeColor="text2"/>
+          <w:u w:val="single"/>
         </w:rPr>
         <w:t>Optional for now</w:t>
+      </w:r>
+      <w:r>
+        <w:rPr>
+          <w:color w:val="44546A" w:themeColor="text2"/>
+          <w:u w:val="single"/>
+        </w:rPr>
+        <w:t xml:space="preserve"> </w:t>
+      </w:r>
+      <w:r>
+        <w:rPr>
+          <w:color w:val="44546A" w:themeColor="text2"/>
+          <w:u w:val="single"/>
+        </w:rPr>
+        <w:br/>
+      </w:r>
+      <w:r>
+        <w:rPr>
+          <w:color w:val="44546A" w:themeColor="text2"/>
+          <w:u w:val="single"/>
+        </w:rPr>
+        <w:t>//Look at you using comments :D</w:t>
+      </w:r>
+      <w:r>
+        <w:rPr>
+          <w:color w:val="44546A" w:themeColor="text2"/>
+        </w:rPr>
+        <w:tab/>
+      </w:r>
+      <w:r>
+        <w:rPr>
+          <w:color w:val="44546A" w:themeColor="text2"/>
+        </w:rPr>
+        <w:tab/>
+      </w:r>
+      <w:r>
+        <w:rPr>
+          <w:color w:val="44546A" w:themeColor="text2"/>
+        </w:rPr>
+        <w:tab/>
+      </w:r>
+      <w:r>
+        <w:rPr>
+          <w:color w:val="44546A" w:themeColor="text2"/>
+        </w:rPr>
+        <w:tab/>
+        <w:t>^^^^^^^^^^^^^^^</w:t>
       </w:r>
     </w:p>
     <w:p/>
@@ -205,8 +336,14 @@
           <w:ilvl w:val="0"/>
           <w:numId w:val="1"/>
         </w:numPr>
-      </w:pPr>
-      <w:r>
+        <w:rPr>
+          <w:strike/>
+        </w:rPr>
+      </w:pPr>
+      <w:r>
+        <w:rPr>
+          <w:strike/>
+        </w:rPr>
         <w:t>Player should move with moving platforms instead of walking with them</w:t>
       </w:r>
     </w:p>
@@ -218,8 +355,6 @@
           <w:szCs w:val="36"/>
         </w:rPr>
       </w:pPr>
-      <w:bookmarkStart w:id="0" w:name="_GoBack"/>
-      <w:bookmarkEnd w:id="0"/>
     </w:p>
     <w:sectPr>
       <w:pgSz w:w="12240" w:h="15840"/>
@@ -232,8 +367,8 @@
 </file>
 
 <file path=word/numbering.xml><?xml version="1.0" encoding="utf-8"?>
-<w:numbering xmlns:wpc="http://schemas.microsoft.com/office/word/2010/wordprocessingCanvas" xmlns:cx="http://schemas.microsoft.com/office/drawing/2014/chartex" xmlns:cx1="http://schemas.microsoft.com/office/drawing/2015/9/8/chartex" xmlns:cx2="http://schemas.microsoft.com/office/drawing/2015/10/21/chartex" xmlns:cx3="http://schemas.microsoft.com/office/drawing/2016/5/9/chartex" xmlns:cx4="http://schemas.microsoft.com/office/drawing/2016/5/10/chartex" xmlns:cx5="http://schemas.microsoft.com/office/drawing/2016/5/11/chartex" xmlns:cx6="http://schemas.microsoft.com/office/drawing/2016/5/12/chartex" xmlns:cx7="http://schemas.microsoft.com/office/drawing/2016/5/13/chartex" xmlns:cx8="http://schemas.microsoft.com/office/drawing/2016/5/14/chartex" xmlns:mc="http://schemas.openxmlformats.org/markup-compatibility/2006" xmlns:aink="http://schemas.microsoft.com/office/drawing/2016/ink" xmlns:am3d="http://schemas.microsoft.com/office/drawing/2017/model3d" xmlns:o="urn:schemas-microsoft-com:office:office" xmlns:r="http://schemas.openxmlformats.org/officeDocument/2006/relationships" xmlns:m="http://schemas.openxmlformats.org/officeDocument/2006/math" xmlns:v="urn:schemas-microsoft-com:vml" xmlns:wp14="http://schemas.microsoft.com/office/word/2010/wordprocessingDrawing" xmlns:wp="http://schemas.openxmlformats.org/drawingml/2006/wordprocessingDrawing" xmlns:w10="urn:schemas-microsoft-com:office:word" xmlns:w="http://schemas.openxmlformats.org/wordprocessingml/2006/main" xmlns:w14="http://schemas.microsoft.com/office/word/2010/wordml" xmlns:w15="http://schemas.microsoft.com/office/word/2012/wordml" xmlns:w16cid="http://schemas.microsoft.com/office/word/2016/wordml/cid" xmlns:w16se="http://schemas.microsoft.com/office/word/2015/wordml/symex" xmlns:wpg="http://schemas.microsoft.com/office/word/2010/wordprocessingGroup" xmlns:wpi="http://schemas.microsoft.com/office/word/2010/wordprocessingInk" xmlns:wne="http://schemas.microsoft.com/office/word/2006/wordml" xmlns:wps="http://schemas.microsoft.com/office/word/2010/wordprocessingShape" mc:Ignorable="w14 w15 w16se w16cid wp14">
-  <w:abstractNum w:abstractNumId="0" w15:restartNumberingAfterBreak="0">
+<w:numbering xmlns:wpc="http://schemas.microsoft.com/office/word/2010/wordprocessingCanvas" xmlns:mc="http://schemas.openxmlformats.org/markup-compatibility/2006" xmlns:o="urn:schemas-microsoft-com:office:office" xmlns:r="http://schemas.openxmlformats.org/officeDocument/2006/relationships" xmlns:m="http://schemas.openxmlformats.org/officeDocument/2006/math" xmlns:v="urn:schemas-microsoft-com:vml" xmlns:wp14="http://schemas.microsoft.com/office/word/2010/wordprocessingDrawing" xmlns:wp="http://schemas.openxmlformats.org/drawingml/2006/wordprocessingDrawing" xmlns:w10="urn:schemas-microsoft-com:office:word" xmlns:w="http://schemas.openxmlformats.org/wordprocessingml/2006/main" xmlns:w14="http://schemas.microsoft.com/office/word/2010/wordml" xmlns:wpg="http://schemas.microsoft.com/office/word/2010/wordprocessingGroup" xmlns:wpi="http://schemas.microsoft.com/office/word/2010/wordprocessingInk" xmlns:wne="http://schemas.microsoft.com/office/word/2006/wordml" xmlns:wps="http://schemas.microsoft.com/office/word/2010/wordprocessingShape" mc:Ignorable="w14 wp14">
+  <w:abstractNum w:abstractNumId="0">
     <w:nsid w:val="2B982CB0"/>
     <w:multiLevelType w:val="hybridMultilevel"/>
     <w:tmpl w:val="92BEEDEA"/>
@@ -352,7 +487,7 @@
 </file>
 
 <file path=word/styles.xml><?xml version="1.0" encoding="utf-8"?>
-<w:styles xmlns:mc="http://schemas.openxmlformats.org/markup-compatibility/2006" xmlns:r="http://schemas.openxmlformats.org/officeDocument/2006/relationships" xmlns:w="http://schemas.openxmlformats.org/wordprocessingml/2006/main" xmlns:w14="http://schemas.microsoft.com/office/word/2010/wordml" xmlns:w15="http://schemas.microsoft.com/office/word/2012/wordml" xmlns:w16cid="http://schemas.microsoft.com/office/word/2016/wordml/cid" xmlns:w16se="http://schemas.microsoft.com/office/word/2015/wordml/symex" mc:Ignorable="w14 w15 w16se w16cid">
+<w:styles xmlns:mc="http://schemas.openxmlformats.org/markup-compatibility/2006" xmlns:r="http://schemas.openxmlformats.org/officeDocument/2006/relationships" xmlns:w="http://schemas.openxmlformats.org/wordprocessingml/2006/main" xmlns:w14="http://schemas.microsoft.com/office/word/2010/wordml" mc:Ignorable="w14">
   <w:docDefaults>
     <w:rPrDefault>
       <w:rPr>
@@ -368,382 +503,379 @@
       </w:pPr>
     </w:pPrDefault>
   </w:docDefaults>
-  <w:latentStyles w:defLockedState="0" w:defUIPriority="99" w:defSemiHidden="0" w:defUnhideWhenUsed="0" w:defQFormat="0" w:count="375">
-    <w:lsdException w:name="Normal" w:uiPriority="0" w:qFormat="1"/>
-    <w:lsdException w:name="heading 1" w:uiPriority="9" w:qFormat="1"/>
-    <w:lsdException w:name="heading 2" w:semiHidden="1" w:uiPriority="9" w:unhideWhenUsed="1" w:qFormat="1"/>
-    <w:lsdException w:name="heading 3" w:semiHidden="1" w:uiPriority="9" w:unhideWhenUsed="1" w:qFormat="1"/>
-    <w:lsdException w:name="heading 4" w:semiHidden="1" w:uiPriority="9" w:unhideWhenUsed="1" w:qFormat="1"/>
-    <w:lsdException w:name="heading 5" w:semiHidden="1" w:uiPriority="9" w:unhideWhenUsed="1" w:qFormat="1"/>
-    <w:lsdException w:name="heading 6" w:semiHidden="1" w:uiPriority="9" w:unhideWhenUsed="1" w:qFormat="1"/>
-    <w:lsdException w:name="heading 7" w:semiHidden="1" w:uiPriority="9" w:unhideWhenUsed="1" w:qFormat="1"/>
-    <w:lsdException w:name="heading 8" w:semiHidden="1" w:uiPriority="9" w:unhideWhenUsed="1" w:qFormat="1"/>
-    <w:lsdException w:name="heading 9" w:semiHidden="1" w:uiPriority="9" w:unhideWhenUsed="1" w:qFormat="1"/>
-    <w:lsdException w:name="index 1" w:semiHidden="1" w:unhideWhenUsed="1"/>
-    <w:lsdException w:name="index 2" w:semiHidden="1" w:unhideWhenUsed="1"/>
-    <w:lsdException w:name="index 3" w:semiHidden="1" w:unhideWhenUsed="1"/>
-    <w:lsdException w:name="index 4" w:semiHidden="1" w:unhideWhenUsed="1"/>
-    <w:lsdException w:name="index 5" w:semiHidden="1" w:unhideWhenUsed="1"/>
-    <w:lsdException w:name="index 6" w:semiHidden="1" w:unhideWhenUsed="1"/>
-    <w:lsdException w:name="index 7" w:semiHidden="1" w:unhideWhenUsed="1"/>
-    <w:lsdException w:name="index 8" w:semiHidden="1" w:unhideWhenUsed="1"/>
-    <w:lsdException w:name="index 9" w:semiHidden="1" w:unhideWhenUsed="1"/>
-    <w:lsdException w:name="toc 1" w:semiHidden="1" w:uiPriority="39" w:unhideWhenUsed="1"/>
-    <w:lsdException w:name="toc 2" w:semiHidden="1" w:uiPriority="39" w:unhideWhenUsed="1"/>
-    <w:lsdException w:name="toc 3" w:semiHidden="1" w:uiPriority="39" w:unhideWhenUsed="1"/>
-    <w:lsdException w:name="toc 4" w:semiHidden="1" w:uiPriority="39" w:unhideWhenUsed="1"/>
-    <w:lsdException w:name="toc 5" w:semiHidden="1" w:uiPriority="39" w:unhideWhenUsed="1"/>
-    <w:lsdException w:name="toc 6" w:semiHidden="1" w:uiPriority="39" w:unhideWhenUsed="1"/>
-    <w:lsdException w:name="toc 7" w:semiHidden="1" w:uiPriority="39" w:unhideWhenUsed="1"/>
-    <w:lsdException w:name="toc 8" w:semiHidden="1" w:uiPriority="39" w:unhideWhenUsed="1"/>
-    <w:lsdException w:name="toc 9" w:semiHidden="1" w:uiPriority="39" w:unhideWhenUsed="1"/>
-    <w:lsdException w:name="Normal Indent" w:semiHidden="1" w:unhideWhenUsed="1"/>
-    <w:lsdException w:name="footnote text" w:semiHidden="1" w:unhideWhenUsed="1"/>
-    <w:lsdException w:name="annotation text" w:semiHidden="1" w:unhideWhenUsed="1"/>
-    <w:lsdException w:name="header" w:semiHidden="1" w:unhideWhenUsed="1"/>
-    <w:lsdException w:name="footer" w:semiHidden="1" w:unhideWhenUsed="1"/>
-    <w:lsdException w:name="index heading" w:semiHidden="1" w:unhideWhenUsed="1"/>
-    <w:lsdException w:name="caption" w:semiHidden="1" w:uiPriority="35" w:unhideWhenUsed="1" w:qFormat="1"/>
-    <w:lsdException w:name="table of figures" w:semiHidden="1" w:unhideWhenUsed="1"/>
-    <w:lsdException w:name="envelope address" w:semiHidden="1" w:unhideWhenUsed="1"/>
-    <w:lsdException w:name="envelope return" w:semiHidden="1" w:unhideWhenUsed="1"/>
-    <w:lsdException w:name="footnote reference" w:semiHidden="1" w:unhideWhenUsed="1"/>
-    <w:lsdException w:name="annotation reference" w:semiHidden="1" w:unhideWhenUsed="1"/>
-    <w:lsdException w:name="line number" w:semiHidden="1" w:unhideWhenUsed="1"/>
-    <w:lsdException w:name="page number" w:semiHidden="1" w:unhideWhenUsed="1"/>
-    <w:lsdException w:name="endnote reference" w:semiHidden="1" w:unhideWhenUsed="1"/>
-    <w:lsdException w:name="endnote text" w:semiHidden="1" w:unhideWhenUsed="1"/>
-    <w:lsdException w:name="table of authorities" w:semiHidden="1" w:unhideWhenUsed="1"/>
-    <w:lsdException w:name="macro" w:semiHidden="1" w:unhideWhenUsed="1"/>
-    <w:lsdException w:name="toa heading" w:semiHidden="1" w:unhideWhenUsed="1"/>
-    <w:lsdException w:name="List" w:semiHidden="1" w:unhideWhenUsed="1"/>
-    <w:lsdException w:name="List Bullet" w:semiHidden="1" w:unhideWhenUsed="1"/>
-    <w:lsdException w:name="List Number" w:semiHidden="1" w:unhideWhenUsed="1"/>
-    <w:lsdException w:name="List 2" w:semiHidden="1" w:unhideWhenUsed="1"/>
-    <w:lsdException w:name="List 3" w:semiHidden="1" w:unhideWhenUsed="1"/>
-    <w:lsdException w:name="List 4" w:semiHidden="1" w:unhideWhenUsed="1"/>
-    <w:lsdException w:name="List 5" w:semiHidden="1" w:unhideWhenUsed="1"/>
-    <w:lsdException w:name="List Bullet 2" w:semiHidden="1" w:unhideWhenUsed="1"/>
-    <w:lsdException w:name="List Bullet 3" w:semiHidden="1" w:unhideWhenUsed="1"/>
-    <w:lsdException w:name="List Bullet 4" w:semiHidden="1" w:unhideWhenUsed="1"/>
-    <w:lsdException w:name="List Bullet 5" w:semiHidden="1" w:unhideWhenUsed="1"/>
-    <w:lsdException w:name="List Number 2" w:semiHidden="1" w:unhideWhenUsed="1"/>
-    <w:lsdException w:name="List Number 3" w:semiHidden="1" w:unhideWhenUsed="1"/>
-    <w:lsdException w:name="List Number 4" w:semiHidden="1" w:unhideWhenUsed="1"/>
-    <w:lsdException w:name="List Number 5" w:semiHidden="1" w:unhideWhenUsed="1"/>
-    <w:lsdException w:name="Title" w:uiPriority="10" w:qFormat="1"/>
-    <w:lsdException w:name="Closing" w:semiHidden="1" w:unhideWhenUsed="1"/>
-    <w:lsdException w:name="Signature" w:semiHidden="1" w:unhideWhenUsed="1"/>
-    <w:lsdException w:name="Default Paragraph Font" w:semiHidden="1" w:uiPriority="1" w:unhideWhenUsed="1"/>
-    <w:lsdException w:name="Body Text" w:semiHidden="1" w:unhideWhenUsed="1"/>
-    <w:lsdException w:name="Body Text Indent" w:semiHidden="1" w:unhideWhenUsed="1"/>
-    <w:lsdException w:name="List Continue" w:semiHidden="1" w:unhideWhenUsed="1"/>
-    <w:lsdException w:name="List Continue 2" w:semiHidden="1" w:unhideWhenUsed="1"/>
-    <w:lsdException w:name="List Continue 3" w:semiHidden="1" w:unhideWhenUsed="1"/>
-    <w:lsdException w:name="List Continue 4" w:semiHidden="1" w:unhideWhenUsed="1"/>
-    <w:lsdException w:name="List Continue 5" w:semiHidden="1" w:unhideWhenUsed="1"/>
-    <w:lsdException w:name="Message Header" w:semiHidden="1" w:unhideWhenUsed="1"/>
-    <w:lsdException w:name="Subtitle" w:uiPriority="11" w:qFormat="1"/>
-    <w:lsdException w:name="Salutation" w:semiHidden="1" w:unhideWhenUsed="1"/>
-    <w:lsdException w:name="Date" w:semiHidden="1" w:unhideWhenUsed="1"/>
-    <w:lsdException w:name="Body Text First Indent" w:semiHidden="1" w:unhideWhenUsed="1"/>
-    <w:lsdException w:name="Body Text First Indent 2" w:semiHidden="1" w:unhideWhenUsed="1"/>
-    <w:lsdException w:name="Note Heading" w:semiHidden="1" w:unhideWhenUsed="1"/>
-    <w:lsdException w:name="Body Text 2" w:semiHidden="1" w:unhideWhenUsed="1"/>
-    <w:lsdException w:name="Body Text 3" w:semiHidden="1" w:unhideWhenUsed="1"/>
-    <w:lsdException w:name="Body Text Indent 2" w:semiHidden="1" w:unhideWhenUsed="1"/>
-    <w:lsdException w:name="Body Text Indent 3" w:semiHidden="1" w:unhideWhenUsed="1"/>
-    <w:lsdException w:name="Block Text" w:semiHidden="1" w:unhideWhenUsed="1"/>
-    <w:lsdException w:name="Hyperlink" w:semiHidden="1" w:unhideWhenUsed="1"/>
-    <w:lsdException w:name="FollowedHyperlink" w:semiHidden="1" w:unhideWhenUsed="1"/>
-    <w:lsdException w:name="Strong" w:uiPriority="22" w:qFormat="1"/>
-    <w:lsdException w:name="Emphasis" w:uiPriority="20" w:qFormat="1"/>
-    <w:lsdException w:name="Document Map" w:semiHidden="1" w:unhideWhenUsed="1"/>
-    <w:lsdException w:name="Plain Text" w:semiHidden="1" w:unhideWhenUsed="1"/>
-    <w:lsdException w:name="E-mail Signature" w:semiHidden="1" w:unhideWhenUsed="1"/>
-    <w:lsdException w:name="HTML Top of Form" w:semiHidden="1" w:unhideWhenUsed="1"/>
-    <w:lsdException w:name="HTML Bottom of Form" w:semiHidden="1" w:unhideWhenUsed="1"/>
-    <w:lsdException w:name="Normal (Web)" w:semiHidden="1" w:unhideWhenUsed="1"/>
-    <w:lsdException w:name="HTML Acronym" w:semiHidden="1" w:unhideWhenUsed="1"/>
-    <w:lsdException w:name="HTML Address" w:semiHidden="1" w:unhideWhenUsed="1"/>
-    <w:lsdException w:name="HTML Cite" w:semiHidden="1" w:unhideWhenUsed="1"/>
-    <w:lsdException w:name="HTML Code" w:semiHidden="1" w:unhideWhenUsed="1"/>
-    <w:lsdException w:name="HTML Definition" w:semiHidden="1" w:unhideWhenUsed="1"/>
-    <w:lsdException w:name="HTML Keyboard" w:semiHidden="1" w:unhideWhenUsed="1"/>
-    <w:lsdException w:name="HTML Preformatted" w:semiHidden="1" w:unhideWhenUsed="1"/>
-    <w:lsdException w:name="HTML Sample" w:semiHidden="1" w:unhideWhenUsed="1"/>
-    <w:lsdException w:name="HTML Typewriter" w:semiHidden="1" w:unhideWhenUsed="1"/>
-    <w:lsdException w:name="HTML Variable" w:semiHidden="1" w:unhideWhenUsed="1"/>
-    <w:lsdException w:name="Normal Table" w:semiHidden="1" w:unhideWhenUsed="1"/>
-    <w:lsdException w:name="annotation subject" w:semiHidden="1" w:unhideWhenUsed="1"/>
-    <w:lsdException w:name="No List" w:semiHidden="1" w:unhideWhenUsed="1"/>
-    <w:lsdException w:name="Outline List 1" w:semiHidden="1" w:unhideWhenUsed="1"/>
-    <w:lsdException w:name="Outline List 2" w:semiHidden="1" w:unhideWhenUsed="1"/>
-    <w:lsdException w:name="Outline List 3" w:semiHidden="1" w:unhideWhenUsed="1"/>
-    <w:lsdException w:name="Table Simple 1" w:semiHidden="1" w:unhideWhenUsed="1"/>
-    <w:lsdException w:name="Table Simple 2" w:semiHidden="1" w:unhideWhenUsed="1"/>
-    <w:lsdException w:name="Table Simple 3" w:semiHidden="1" w:unhideWhenUsed="1"/>
-    <w:lsdException w:name="Table Classic 1" w:semiHidden="1" w:unhideWhenUsed="1"/>
-    <w:lsdException w:name="Table Classic 2" w:semiHidden="1" w:unhideWhenUsed="1"/>
-    <w:lsdException w:name="Table Classic 3" w:semiHidden="1" w:unhideWhenUsed="1"/>
-    <w:lsdException w:name="Table Classic 4" w:semiHidden="1" w:unhideWhenUsed="1"/>
-    <w:lsdException w:name="Table Colorful 1" w:semiHidden="1" w:unhideWhenUsed="1"/>
-    <w:lsdException w:name="Table Colorful 2" w:semiHidden="1" w:unhideWhenUsed="1"/>
-    <w:lsdException w:name="Table Colorful 3" w:semiHidden="1" w:unhideWhenUsed="1"/>
-    <w:lsdException w:name="Table Columns 1" w:semiHidden="1" w:unhideWhenUsed="1"/>
-    <w:lsdException w:name="Table Columns 2" w:semiHidden="1" w:unhideWhenUsed="1"/>
-    <w:lsdException w:name="Table Columns 3" w:semiHidden="1" w:unhideWhenUsed="1"/>
-    <w:lsdException w:name="Table Columns 4" w:semiHidden="1" w:unhideWhenUsed="1"/>
-    <w:lsdException w:name="Table Columns 5" w:semiHidden="1" w:unhideWhenUsed="1"/>
-    <w:lsdException w:name="Table Grid 1" w:semiHidden="1" w:unhideWhenUsed="1"/>
-    <w:lsdException w:name="Table Grid 2" w:semiHidden="1" w:unhideWhenUsed="1"/>
-    <w:lsdException w:name="Table Grid 3" w:semiHidden="1" w:unhideWhenUsed="1"/>
-    <w:lsdException w:name="Table Grid 4" w:semiHidden="1" w:unhideWhenUsed="1"/>
-    <w:lsdException w:name="Table Grid 5" w:semiHidden="1" w:unhideWhenUsed="1"/>
-    <w:lsdException w:name="Table Grid 6" w:semiHidden="1" w:unhideWhenUsed="1"/>
-    <w:lsdException w:name="Table Grid 7" w:semiHidden="1" w:unhideWhenUsed="1"/>
-    <w:lsdException w:name="Table Grid 8" w:semiHidden="1" w:unhideWhenUsed="1"/>
-    <w:lsdException w:name="Table List 1" w:semiHidden="1" w:unhideWhenUsed="1"/>
-    <w:lsdException w:name="Table List 2" w:semiHidden="1" w:unhideWhenUsed="1"/>
-    <w:lsdException w:name="Table List 3" w:semiHidden="1" w:unhideWhenUsed="1"/>
-    <w:lsdException w:name="Table List 4" w:semiHidden="1" w:unhideWhenUsed="1"/>
-    <w:lsdException w:name="Table List 5" w:semiHidden="1" w:unhideWhenUsed="1"/>
-    <w:lsdException w:name="Table List 6" w:semiHidden="1" w:unhideWhenUsed="1"/>
-    <w:lsdException w:name="Table List 7" w:semiHidden="1" w:unhideWhenUsed="1"/>
-    <w:lsdException w:name="Table List 8" w:semiHidden="1" w:unhideWhenUsed="1"/>
-    <w:lsdException w:name="Table 3D effects 1" w:semiHidden="1" w:unhideWhenUsed="1"/>
-    <w:lsdException w:name="Table 3D effects 2" w:semiHidden="1" w:unhideWhenUsed="1"/>
-    <w:lsdException w:name="Table 3D effects 3" w:semiHidden="1" w:unhideWhenUsed="1"/>
-    <w:lsdException w:name="Table Contemporary" w:semiHidden="1" w:unhideWhenUsed="1"/>
-    <w:lsdException w:name="Table Elegant" w:semiHidden="1" w:unhideWhenUsed="1"/>
-    <w:lsdException w:name="Table Professional" w:semiHidden="1" w:unhideWhenUsed="1"/>
-    <w:lsdException w:name="Table Subtle 1" w:semiHidden="1" w:unhideWhenUsed="1"/>
-    <w:lsdException w:name="Table Subtle 2" w:semiHidden="1" w:unhideWhenUsed="1"/>
-    <w:lsdException w:name="Table Web 1" w:semiHidden="1" w:unhideWhenUsed="1"/>
-    <w:lsdException w:name="Table Web 2" w:semiHidden="1" w:unhideWhenUsed="1"/>
-    <w:lsdException w:name="Table Web 3" w:semiHidden="1" w:unhideWhenUsed="1"/>
-    <w:lsdException w:name="Balloon Text" w:semiHidden="1" w:unhideWhenUsed="1"/>
-    <w:lsdException w:name="Table Grid" w:uiPriority="39"/>
-    <w:lsdException w:name="Table Theme" w:semiHidden="1" w:unhideWhenUsed="1"/>
-    <w:lsdException w:name="Placeholder Text" w:semiHidden="1"/>
-    <w:lsdException w:name="No Spacing" w:uiPriority="1" w:qFormat="1"/>
-    <w:lsdException w:name="Light Shading" w:uiPriority="60"/>
-    <w:lsdException w:name="Light List" w:uiPriority="61"/>
-    <w:lsdException w:name="Light Grid" w:uiPriority="62"/>
-    <w:lsdException w:name="Medium Shading 1" w:uiPriority="63"/>
-    <w:lsdException w:name="Medium Shading 2" w:uiPriority="64"/>
-    <w:lsdException w:name="Medium List 1" w:uiPriority="65"/>
-    <w:lsdException w:name="Medium List 2" w:uiPriority="66"/>
-    <w:lsdException w:name="Medium Grid 1" w:uiPriority="67"/>
-    <w:lsdException w:name="Medium Grid 2" w:uiPriority="68"/>
-    <w:lsdException w:name="Medium Grid 3" w:uiPriority="69"/>
-    <w:lsdException w:name="Dark List" w:uiPriority="70"/>
-    <w:lsdException w:name="Colorful Shading" w:uiPriority="71"/>
-    <w:lsdException w:name="Colorful List" w:uiPriority="72"/>
-    <w:lsdException w:name="Colorful Grid" w:uiPriority="73"/>
-    <w:lsdException w:name="Light Shading Accent 1" w:uiPriority="60"/>
-    <w:lsdException w:name="Light List Accent 1" w:uiPriority="61"/>
-    <w:lsdException w:name="Light Grid Accent 1" w:uiPriority="62"/>
-    <w:lsdException w:name="Medium Shading 1 Accent 1" w:uiPriority="63"/>
-    <w:lsdException w:name="Medium Shading 2 Accent 1" w:uiPriority="64"/>
-    <w:lsdException w:name="Medium List 1 Accent 1" w:uiPriority="65"/>
-    <w:lsdException w:name="Revision" w:semiHidden="1"/>
-    <w:lsdException w:name="List Paragraph" w:uiPriority="34" w:qFormat="1"/>
-    <w:lsdException w:name="Quote" w:uiPriority="29" w:qFormat="1"/>
-    <w:lsdException w:name="Intense Quote" w:uiPriority="30" w:qFormat="1"/>
-    <w:lsdException w:name="Medium List 2 Accent 1" w:uiPriority="66"/>
-    <w:lsdException w:name="Medium Grid 1 Accent 1" w:uiPriority="67"/>
-    <w:lsdException w:name="Medium Grid 2 Accent 1" w:uiPriority="68"/>
-    <w:lsdException w:name="Medium Grid 3 Accent 1" w:uiPriority="69"/>
-    <w:lsdException w:name="Dark List Accent 1" w:uiPriority="70"/>
-    <w:lsdException w:name="Colorful Shading Accent 1" w:uiPriority="71"/>
-    <w:lsdException w:name="Colorful List Accent 1" w:uiPriority="72"/>
-    <w:lsdException w:name="Colorful Grid Accent 1" w:uiPriority="73"/>
-    <w:lsdException w:name="Light Shading Accent 2" w:uiPriority="60"/>
-    <w:lsdException w:name="Light List Accent 2" w:uiPriority="61"/>
-    <w:lsdException w:name="Light Grid Accent 2" w:uiPriority="62"/>
-    <w:lsdException w:name="Medium Shading 1 Accent 2" w:uiPriority="63"/>
-    <w:lsdException w:name="Medium Shading 2 Accent 2" w:uiPriority="64"/>
-    <w:lsdException w:name="Medium List 1 Accent 2" w:uiPriority="65"/>
-    <w:lsdException w:name="Medium List 2 Accent 2" w:uiPriority="66"/>
-    <w:lsdException w:name="Medium Grid 1 Accent 2" w:uiPriority="67"/>
-    <w:lsdException w:name="Medium Grid 2 Accent 2" w:uiPriority="68"/>
-    <w:lsdException w:name="Medium Grid 3 Accent 2" w:uiPriority="69"/>
-    <w:lsdException w:name="Dark List Accent 2" w:uiPriority="70"/>
-    <w:lsdException w:name="Colorful Shading Accent 2" w:uiPriority="71"/>
-    <w:lsdException w:name="Colorful List Accent 2" w:uiPriority="72"/>
-    <w:lsdException w:name="Colorful Grid Accent 2" w:uiPriority="73"/>
-    <w:lsdException w:name="Light Shading Accent 3" w:uiPriority="60"/>
-    <w:lsdException w:name="Light List Accent 3" w:uiPriority="61"/>
-    <w:lsdException w:name="Light Grid Accent 3" w:uiPriority="62"/>
-    <w:lsdException w:name="Medium Shading 1 Accent 3" w:uiPriority="63"/>
-    <w:lsdException w:name="Medium Shading 2 Accent 3" w:uiPriority="64"/>
-    <w:lsdException w:name="Medium List 1 Accent 3" w:uiPriority="65"/>
-    <w:lsdException w:name="Medium List 2 Accent 3" w:uiPriority="66"/>
-    <w:lsdException w:name="Medium Grid 1 Accent 3" w:uiPriority="67"/>
-    <w:lsdException w:name="Medium Grid 2 Accent 3" w:uiPriority="68"/>
-    <w:lsdException w:name="Medium Grid 3 Accent 3" w:uiPriority="69"/>
-    <w:lsdException w:name="Dark List Accent 3" w:uiPriority="70"/>
-    <w:lsdException w:name="Colorful Shading Accent 3" w:uiPriority="71"/>
-    <w:lsdException w:name="Colorful List Accent 3" w:uiPriority="72"/>
-    <w:lsdException w:name="Colorful Grid Accent 3" w:uiPriority="73"/>
-    <w:lsdException w:name="Light Shading Accent 4" w:uiPriority="60"/>
-    <w:lsdException w:name="Light List Accent 4" w:uiPriority="61"/>
-    <w:lsdException w:name="Light Grid Accent 4" w:uiPriority="62"/>
-    <w:lsdException w:name="Medium Shading 1 Accent 4" w:uiPriority="63"/>
-    <w:lsdException w:name="Medium Shading 2 Accent 4" w:uiPriority="64"/>
-    <w:lsdException w:name="Medium List 1 Accent 4" w:uiPriority="65"/>
-    <w:lsdException w:name="Medium List 2 Accent 4" w:uiPriority="66"/>
-    <w:lsdException w:name="Medium Grid 1 Accent 4" w:uiPriority="67"/>
-    <w:lsdException w:name="Medium Grid 2 Accent 4" w:uiPriority="68"/>
-    <w:lsdException w:name="Medium Grid 3 Accent 4" w:uiPriority="69"/>
-    <w:lsdException w:name="Dark List Accent 4" w:uiPriority="70"/>
-    <w:lsdException w:name="Colorful Shading Accent 4" w:uiPriority="71"/>
-    <w:lsdException w:name="Colorful List Accent 4" w:uiPriority="72"/>
-    <w:lsdException w:name="Colorful Grid Accent 4" w:uiPriority="73"/>
-    <w:lsdException w:name="Light Shading Accent 5" w:uiPriority="60"/>
-    <w:lsdException w:name="Light List Accent 5" w:uiPriority="61"/>
-    <w:lsdException w:name="Light Grid Accent 5" w:uiPriority="62"/>
-    <w:lsdException w:name="Medium Shading 1 Accent 5" w:uiPriority="63"/>
-    <w:lsdException w:name="Medium Shading 2 Accent 5" w:uiPriority="64"/>
-    <w:lsdException w:name="Medium List 1 Accent 5" w:uiPriority="65"/>
-    <w:lsdException w:name="Medium List 2 Accent 5" w:uiPriority="66"/>
-    <w:lsdException w:name="Medium Grid 1 Accent 5" w:uiPriority="67"/>
-    <w:lsdException w:name="Medium Grid 2 Accent 5" w:uiPriority="68"/>
-    <w:lsdException w:name="Medium Grid 3 Accent 5" w:uiPriority="69"/>
-    <w:lsdException w:name="Dark List Accent 5" w:uiPriority="70"/>
-    <w:lsdException w:name="Colorful Shading Accent 5" w:uiPriority="71"/>
-    <w:lsdException w:name="Colorful List Accent 5" w:uiPriority="72"/>
-    <w:lsdException w:name="Colorful Grid Accent 5" w:uiPriority="73"/>
-    <w:lsdException w:name="Light Shading Accent 6" w:uiPriority="60"/>
-    <w:lsdException w:name="Light List Accent 6" w:uiPriority="61"/>
-    <w:lsdException w:name="Light Grid Accent 6" w:uiPriority="62"/>
-    <w:lsdException w:name="Medium Shading 1 Accent 6" w:uiPriority="63"/>
-    <w:lsdException w:name="Medium Shading 2 Accent 6" w:uiPriority="64"/>
-    <w:lsdException w:name="Medium List 1 Accent 6" w:uiPriority="65"/>
-    <w:lsdException w:name="Medium List 2 Accent 6" w:uiPriority="66"/>
-    <w:lsdException w:name="Medium Grid 1 Accent 6" w:uiPriority="67"/>
-    <w:lsdException w:name="Medium Grid 2 Accent 6" w:uiPriority="68"/>
-    <w:lsdException w:name="Medium Grid 3 Accent 6" w:uiPriority="69"/>
-    <w:lsdException w:name="Dark List Accent 6" w:uiPriority="70"/>
-    <w:lsdException w:name="Colorful Shading Accent 6" w:uiPriority="71"/>
-    <w:lsdException w:name="Colorful List Accent 6" w:uiPriority="72"/>
-    <w:lsdException w:name="Colorful Grid Accent 6" w:uiPriority="73"/>
-    <w:lsdException w:name="Subtle Emphasis" w:uiPriority="19" w:qFormat="1"/>
-    <w:lsdException w:name="Intense Emphasis" w:uiPriority="21" w:qFormat="1"/>
-    <w:lsdException w:name="Subtle Reference" w:uiPriority="31" w:qFormat="1"/>
-    <w:lsdException w:name="Intense Reference" w:uiPriority="32" w:qFormat="1"/>
-    <w:lsdException w:name="Book Title" w:uiPriority="33" w:qFormat="1"/>
-    <w:lsdException w:name="Bibliography" w:semiHidden="1" w:uiPriority="37" w:unhideWhenUsed="1"/>
-    <w:lsdException w:name="TOC Heading" w:semiHidden="1" w:uiPriority="39" w:unhideWhenUsed="1" w:qFormat="1"/>
-    <w:lsdException w:name="Plain Table 1" w:uiPriority="41"/>
-    <w:lsdException w:name="Plain Table 2" w:uiPriority="42"/>
-    <w:lsdException w:name="Plain Table 3" w:uiPriority="43"/>
-    <w:lsdException w:name="Plain Table 4" w:uiPriority="44"/>
-    <w:lsdException w:name="Plain Table 5" w:uiPriority="45"/>
-    <w:lsdException w:name="Grid Table Light" w:uiPriority="40"/>
-    <w:lsdException w:name="Grid Table 1 Light" w:uiPriority="46"/>
-    <w:lsdException w:name="Grid Table 2" w:uiPriority="47"/>
-    <w:lsdException w:name="Grid Table 3" w:uiPriority="48"/>
-    <w:lsdException w:name="Grid Table 4" w:uiPriority="49"/>
-    <w:lsdException w:name="Grid Table 5 Dark" w:uiPriority="50"/>
-    <w:lsdException w:name="Grid Table 6 Colorful" w:uiPriority="51"/>
-    <w:lsdException w:name="Grid Table 7 Colorful" w:uiPriority="52"/>
-    <w:lsdException w:name="Grid Table 1 Light Accent 1" w:uiPriority="46"/>
-    <w:lsdException w:name="Grid Table 2 Accent 1" w:uiPriority="47"/>
-    <w:lsdException w:name="Grid Table 3 Accent 1" w:uiPriority="48"/>
-    <w:lsdException w:name="Grid Table 4 Accent 1" w:uiPriority="49"/>
-    <w:lsdException w:name="Grid Table 5 Dark Accent 1" w:uiPriority="50"/>
-    <w:lsdException w:name="Grid Table 6 Colorful Accent 1" w:uiPriority="51"/>
-    <w:lsdException w:name="Grid Table 7 Colorful Accent 1" w:uiPriority="52"/>
-    <w:lsdException w:name="Grid Table 1 Light Accent 2" w:uiPriority="46"/>
-    <w:lsdException w:name="Grid Table 2 Accent 2" w:uiPriority="47"/>
-    <w:lsdException w:name="Grid Table 3 Accent 2" w:uiPriority="48"/>
-    <w:lsdException w:name="Grid Table 4 Accent 2" w:uiPriority="49"/>
-    <w:lsdException w:name="Grid Table 5 Dark Accent 2" w:uiPriority="50"/>
-    <w:lsdException w:name="Grid Table 6 Colorful Accent 2" w:uiPriority="51"/>
-    <w:lsdException w:name="Grid Table 7 Colorful Accent 2" w:uiPriority="52"/>
-    <w:lsdException w:name="Grid Table 1 Light Accent 3" w:uiPriority="46"/>
-    <w:lsdException w:name="Grid Table 2 Accent 3" w:uiPriority="47"/>
-    <w:lsdException w:name="Grid Table 3 Accent 3" w:uiPriority="48"/>
-    <w:lsdException w:name="Grid Table 4 Accent 3" w:uiPriority="49"/>
-    <w:lsdException w:name="Grid Table 5 Dark Accent 3" w:uiPriority="50"/>
-    <w:lsdException w:name="Grid Table 6 Colorful Accent 3" w:uiPriority="51"/>
-    <w:lsdException w:name="Grid Table 7 Colorful Accent 3" w:uiPriority="52"/>
-    <w:lsdException w:name="Grid Table 1 Light Accent 4" w:uiPriority="46"/>
-    <w:lsdException w:name="Grid Table 2 Accent 4" w:uiPriority="47"/>
-    <w:lsdException w:name="Grid Table 3 Accent 4" w:uiPriority="48"/>
-    <w:lsdException w:name="Grid Table 4 Accent 4" w:uiPriority="49"/>
-    <w:lsdException w:name="Grid Table 5 Dark Accent 4" w:uiPriority="50"/>
-    <w:lsdException w:name="Grid Table 6 Colorful Accent 4" w:uiPriority="51"/>
-    <w:lsdException w:name="Grid Table 7 Colorful Accent 4" w:uiPriority="52"/>
-    <w:lsdException w:name="Grid Table 1 Light Accent 5" w:uiPriority="46"/>
-    <w:lsdException w:name="Grid Table 2 Accent 5" w:uiPriority="47"/>
-    <w:lsdException w:name="Grid Table 3 Accent 5" w:uiPriority="48"/>
-    <w:lsdException w:name="Grid Table 4 Accent 5" w:uiPriority="49"/>
-    <w:lsdException w:name="Grid Table 5 Dark Accent 5" w:uiPriority="50"/>
-    <w:lsdException w:name="Grid Table 6 Colorful Accent 5" w:uiPriority="51"/>
-    <w:lsdException w:name="Grid Table 7 Colorful Accent 5" w:uiPriority="52"/>
-    <w:lsdException w:name="Grid Table 1 Light Accent 6" w:uiPriority="46"/>
-    <w:lsdException w:name="Grid Table 2 Accent 6" w:uiPriority="47"/>
-    <w:lsdException w:name="Grid Table 3 Accent 6" w:uiPriority="48"/>
-    <w:lsdException w:name="Grid Table 4 Accent 6" w:uiPriority="49"/>
-    <w:lsdException w:name="Grid Table 5 Dark Accent 6" w:uiPriority="50"/>
-    <w:lsdException w:name="Grid Table 6 Colorful Accent 6" w:uiPriority="51"/>
-    <w:lsdException w:name="Grid Table 7 Colorful Accent 6" w:uiPriority="52"/>
-    <w:lsdException w:name="List Table 1 Light" w:uiPriority="46"/>
-    <w:lsdException w:name="List Table 2" w:uiPriority="47"/>
-    <w:lsdException w:name="List Table 3" w:uiPriority="48"/>
-    <w:lsdException w:name="List Table 4" w:uiPriority="49"/>
-    <w:lsdException w:name="List Table 5 Dark" w:uiPriority="50"/>
-    <w:lsdException w:name="List Table 6 Colorful" w:uiPriority="51"/>
-    <w:lsdException w:name="List Table 7 Colorful" w:uiPriority="52"/>
-    <w:lsdException w:name="List Table 1 Light Accent 1" w:uiPriority="46"/>
-    <w:lsdException w:name="List Table 2 Accent 1" w:uiPriority="47"/>
-    <w:lsdException w:name="List Table 3 Accent 1" w:uiPriority="48"/>
-    <w:lsdException w:name="List Table 4 Accent 1" w:uiPriority="49"/>
-    <w:lsdException w:name="List Table 5 Dark Accent 1" w:uiPriority="50"/>
-    <w:lsdException w:name="List Table 6 Colorful Accent 1" w:uiPriority="51"/>
-    <w:lsdException w:name="List Table 7 Colorful Accent 1" w:uiPriority="52"/>
-    <w:lsdException w:name="List Table 1 Light Accent 2" w:uiPriority="46"/>
-    <w:lsdException w:name="List Table 2 Accent 2" w:uiPriority="47"/>
-    <w:lsdException w:name="List Table 3 Accent 2" w:uiPriority="48"/>
-    <w:lsdException w:name="List Table 4 Accent 2" w:uiPriority="49"/>
-    <w:lsdException w:name="List Table 5 Dark Accent 2" w:uiPriority="50"/>
-    <w:lsdException w:name="List Table 6 Colorful Accent 2" w:uiPriority="51"/>
-    <w:lsdException w:name="List Table 7 Colorful Accent 2" w:uiPriority="52"/>
-    <w:lsdException w:name="List Table 1 Light Accent 3" w:uiPriority="46"/>
-    <w:lsdException w:name="List Table 2 Accent 3" w:uiPriority="47"/>
-    <w:lsdException w:name="List Table 3 Accent 3" w:uiPriority="48"/>
-    <w:lsdException w:name="List Table 4 Accent 3" w:uiPriority="49"/>
-    <w:lsdException w:name="List Table 5 Dark Accent 3" w:uiPriority="50"/>
-    <w:lsdException w:name="List Table 6 Colorful Accent 3" w:uiPriority="51"/>
-    <w:lsdException w:name="List Table 7 Colorful Accent 3" w:uiPriority="52"/>
-    <w:lsdException w:name="List Table 1 Light Accent 4" w:uiPriority="46"/>
-    <w:lsdException w:name="List Table 2 Accent 4" w:uiPriority="47"/>
-    <w:lsdException w:name="List Table 3 Accent 4" w:uiPriority="48"/>
-    <w:lsdException w:name="List Table 4 Accent 4" w:uiPriority="49"/>
-    <w:lsdException w:name="List Table 5 Dark Accent 4" w:uiPriority="50"/>
-    <w:lsdException w:name="List Table 6 Colorful Accent 4" w:uiPriority="51"/>
-    <w:lsdException w:name="List Table 7 Colorful Accent 4" w:uiPriority="52"/>
-    <w:lsdException w:name="List Table 1 Light Accent 5" w:uiPriority="46"/>
-    <w:lsdException w:name="List Table 2 Accent 5" w:uiPriority="47"/>
-    <w:lsdException w:name="List Table 3 Accent 5" w:uiPriority="48"/>
-    <w:lsdException w:name="List Table 4 Accent 5" w:uiPriority="49"/>
-    <w:lsdException w:name="List Table 5 Dark Accent 5" w:uiPriority="50"/>
-    <w:lsdException w:name="List Table 6 Colorful Accent 5" w:uiPriority="51"/>
-    <w:lsdException w:name="List Table 7 Colorful Accent 5" w:uiPriority="52"/>
-    <w:lsdException w:name="List Table 1 Light Accent 6" w:uiPriority="46"/>
-    <w:lsdException w:name="List Table 2 Accent 6" w:uiPriority="47"/>
-    <w:lsdException w:name="List Table 3 Accent 6" w:uiPriority="48"/>
-    <w:lsdException w:name="List Table 4 Accent 6" w:uiPriority="49"/>
-    <w:lsdException w:name="List Table 5 Dark Accent 6" w:uiPriority="50"/>
-    <w:lsdException w:name="List Table 6 Colorful Accent 6" w:uiPriority="51"/>
-    <w:lsdException w:name="List Table 7 Colorful Accent 6" w:uiPriority="52"/>
-    <w:lsdException w:name="Mention" w:semiHidden="1" w:unhideWhenUsed="1"/>
-    <w:lsdException w:name="Smart Hyperlink" w:semiHidden="1" w:unhideWhenUsed="1"/>
-    <w:lsdException w:name="Hashtag" w:semiHidden="1" w:unhideWhenUsed="1"/>
-    <w:lsdException w:name="Unresolved Mention" w:semiHidden="1" w:unhideWhenUsed="1"/>
+  <w:latentStyles w:defLockedState="0" w:defUIPriority="99" w:defSemiHidden="1" w:defUnhideWhenUsed="1" w:defQFormat="0" w:count="267">
+    <w:lsdException w:name="Normal" w:semiHidden="0" w:uiPriority="0" w:unhideWhenUsed="0" w:qFormat="1"/>
+    <w:lsdException w:name="heading 1" w:semiHidden="0" w:uiPriority="9" w:unhideWhenUsed="0" w:qFormat="1"/>
+    <w:lsdException w:name="heading 2" w:uiPriority="9" w:qFormat="1"/>
+    <w:lsdException w:name="heading 3" w:uiPriority="9" w:qFormat="1"/>
+    <w:lsdException w:name="heading 4" w:uiPriority="9" w:qFormat="1"/>
+    <w:lsdException w:name="heading 5" w:uiPriority="9" w:qFormat="1"/>
+    <w:lsdException w:name="heading 6" w:uiPriority="9" w:qFormat="1"/>
+    <w:lsdException w:name="heading 7" w:uiPriority="9" w:qFormat="1"/>
+    <w:lsdException w:name="heading 8" w:uiPriority="9" w:qFormat="1"/>
+    <w:lsdException w:name="heading 9" w:uiPriority="9" w:qFormat="1"/>
+    <w:lsdException w:name="toc 1" w:uiPriority="39"/>
+    <w:lsdException w:name="toc 2" w:uiPriority="39"/>
+    <w:lsdException w:name="toc 3" w:uiPriority="39"/>
+    <w:lsdException w:name="toc 4" w:uiPriority="39"/>
+    <w:lsdException w:name="toc 5" w:uiPriority="39"/>
+    <w:lsdException w:name="toc 6" w:uiPriority="39"/>
+    <w:lsdException w:name="toc 7" w:uiPriority="39"/>
+    <w:lsdException w:name="toc 8" w:uiPriority="39"/>
+    <w:lsdException w:name="toc 9" w:uiPriority="39"/>
+    <w:lsdException w:name="caption" w:uiPriority="35" w:qFormat="1"/>
+    <w:lsdException w:name="Title" w:semiHidden="0" w:uiPriority="10" w:unhideWhenUsed="0" w:qFormat="1"/>
+    <w:lsdException w:name="Default Paragraph Font" w:uiPriority="1"/>
+    <w:lsdException w:name="Subtitle" w:semiHidden="0" w:uiPriority="11" w:unhideWhenUsed="0" w:qFormat="1"/>
+    <w:lsdException w:name="Strong" w:semiHidden="0" w:uiPriority="22" w:unhideWhenUsed="0" w:qFormat="1"/>
+    <w:lsdException w:name="Emphasis" w:semiHidden="0" w:uiPriority="20" w:unhideWhenUsed="0" w:qFormat="1"/>
+    <w:lsdException w:name="Table Grid" w:semiHidden="0" w:uiPriority="39" w:unhideWhenUsed="0"/>
+    <w:lsdException w:name="Placeholder Text" w:unhideWhenUsed="0"/>
+    <w:lsdException w:name="No Spacing" w:semiHidden="0" w:uiPriority="1" w:unhideWhenUsed="0" w:qFormat="1"/>
+    <w:lsdException w:name="Light Shading" w:semiHidden="0" w:uiPriority="60" w:unhideWhenUsed="0"/>
+    <w:lsdException w:name="Light List" w:semiHidden="0" w:uiPriority="61" w:unhideWhenUsed="0"/>
+    <w:lsdException w:name="Light Grid" w:semiHidden="0" w:uiPriority="62" w:unhideWhenUsed="0"/>
+    <w:lsdException w:name="Medium Shading 1" w:semiHidden="0" w:uiPriority="63" w:unhideWhenUsed="0"/>
+    <w:lsdException w:name="Medium Shading 2" w:semiHidden="0" w:uiPriority="64" w:unhideWhenUsed="0"/>
+    <w:lsdException w:name="Medium List 1" w:semiHidden="0" w:uiPriority="65" w:unhideWhenUsed="0"/>
+    <w:lsdException w:name="Medium List 2" w:semiHidden="0" w:uiPriority="66" w:unhideWhenUsed="0"/>
+    <w:lsdException w:name="Medium Grid 1" w:semiHidden="0" w:uiPriority="67" w:unhideWhenUsed="0"/>
+    <w:lsdException w:name="Medium Grid 2" w:semiHidden="0" w:uiPriority="68" w:unhideWhenUsed="0"/>
+    <w:lsdException w:name="Medium Grid 3" w:semiHidden="0" w:uiPriority="69" w:unhideWhenUsed="0"/>
+    <w:lsdException w:name="Dark List" w:semiHidden="0" w:uiPriority="70" w:unhideWhenUsed="0"/>
+    <w:lsdException w:name="Colorful Shading" w:semiHidden="0" w:uiPriority="71" w:unhideWhenUsed="0"/>
+    <w:lsdException w:name="Colorful List" w:semiHidden="0" w:uiPriority="72" w:unhideWhenUsed="0"/>
+    <w:lsdException w:name="Colorful Grid" w:semiHidden="0" w:uiPriority="73" w:unhideWhenUsed="0"/>
+    <w:lsdException w:name="Light Shading Accent 1" w:semiHidden="0" w:uiPriority="60" w:unhideWhenUsed="0"/>
+    <w:lsdException w:name="Light List Accent 1" w:semiHidden="0" w:uiPriority="61" w:unhideWhenUsed="0"/>
+    <w:lsdException w:name="Light Grid Accent 1" w:semiHidden="0" w:uiPriority="62" w:unhideWhenUsed="0"/>
+    <w:lsdException w:name="Medium Shading 1 Accent 1" w:semiHidden="0" w:uiPriority="63" w:unhideWhenUsed="0"/>
+    <w:lsdException w:name="Medium Shading 2 Accent 1" w:semiHidden="0" w:uiPriority="64" w:unhideWhenUsed="0"/>
+    <w:lsdException w:name="Medium List 1 Accent 1" w:semiHidden="0" w:uiPriority="65" w:unhideWhenUsed="0"/>
+    <w:lsdException w:name="Revision" w:unhideWhenUsed="0"/>
+    <w:lsdException w:name="List Paragraph" w:semiHidden="0" w:uiPriority="34" w:unhideWhenUsed="0" w:qFormat="1"/>
+    <w:lsdException w:name="Quote" w:semiHidden="0" w:uiPriority="29" w:unhideWhenUsed="0" w:qFormat="1"/>
+    <w:lsdException w:name="Intense Quote" w:semiHidden="0" w:uiPriority="30" w:unhideWhenUsed="0" w:qFormat="1"/>
+    <w:lsdException w:name="Medium List 2 Accent 1" w:semiHidden="0" w:uiPriority="66" w:unhideWhenUsed="0"/>
+    <w:lsdException w:name="Medium Grid 1 Accent 1" w:semiHidden="0" w:uiPriority="67" w:unhideWhenUsed="0"/>
+    <w:lsdException w:name="Medium Grid 2 Accent 1" w:semiHidden="0" w:uiPriority="68" w:unhideWhenUsed="0"/>
+    <w:lsdException w:name="Medium Grid 3 Accent 1" w:semiHidden="0" w:uiPriority="69" w:unhideWhenUsed="0"/>
+    <w:lsdException w:name="Dark List Accent 1" w:semiHidden="0" w:uiPriority="70" w:unhideWhenUsed="0"/>
+    <w:lsdException w:name="Colorful Shading Accent 1" w:semiHidden="0" w:uiPriority="71" w:unhideWhenUsed="0"/>
+    <w:lsdException w:name="Colorful List Accent 1" w:semiHidden="0" w:uiPriority="72" w:unhideWhenUsed="0"/>
+    <w:lsdException w:name="Colorful Grid Accent 1" w:semiHidden="0" w:uiPriority="73" w:unhideWhenUsed="0"/>
+    <w:lsdException w:name="Light Shading Accent 2" w:semiHidden="0" w:uiPriority="60" w:unhideWhenUsed="0"/>
+    <w:lsdException w:name="Light List Accent 2" w:semiHidden="0" w:uiPriority="61" w:unhideWhenUsed="0"/>
+    <w:lsdException w:name="Light Grid Accent 2" w:semiHidden="0" w:uiPriority="62" w:unhideWhenUsed="0"/>
+    <w:lsdException w:name="Medium Shading 1 Accent 2" w:semiHidden="0" w:uiPriority="63" w:unhideWhenUsed="0"/>
+    <w:lsdException w:name="Medium Shading 2 Accent 2" w:semiHidden="0" w:uiPriority="64" w:unhideWhenUsed="0"/>
+    <w:lsdException w:name="Medium List 1 Accent 2" w:semiHidden="0" w:uiPriority="65" w:unhideWhenUsed="0"/>
+    <w:lsdException w:name="Medium List 2 Accent 2" w:semiHidden="0" w:uiPriority="66" w:unhideWhenUsed="0"/>
+    <w:lsdException w:name="Medium Grid 1 Accent 2" w:semiHidden="0" w:uiPriority="67" w:unhideWhenUsed="0"/>
+    <w:lsdException w:name="Medium Grid 2 Accent 2" w:semiHidden="0" w:uiPriority="68" w:unhideWhenUsed="0"/>
+    <w:lsdException w:name="Medium Grid 3 Accent 2" w:semiHidden="0" w:uiPriority="69" w:unhideWhenUsed="0"/>
+    <w:lsdException w:name="Dark List Accent 2" w:semiHidden="0" w:uiPriority="70" w:unhideWhenUsed="0"/>
+    <w:lsdException w:name="Colorful Shading Accent 2" w:semiHidden="0" w:uiPriority="71" w:unhideWhenUsed="0"/>
+    <w:lsdException w:name="Colorful List Accent 2" w:semiHidden="0" w:uiPriority="72" w:unhideWhenUsed="0"/>
+    <w:lsdException w:name="Colorful Grid Accent 2" w:semiHidden="0" w:uiPriority="73" w:unhideWhenUsed="0"/>
+    <w:lsdException w:name="Light Shading Accent 3" w:semiHidden="0" w:uiPriority="60" w:unhideWhenUsed="0"/>
+    <w:lsdException w:name="Light List Accent 3" w:semiHidden="0" w:uiPriority="61" w:unhideWhenUsed="0"/>
+    <w:lsdException w:name="Light Grid Accent 3" w:semiHidden="0" w:uiPriority="62" w:unhideWhenUsed="0"/>
+    <w:lsdException w:name="Medium Shading 1 Accent 3" w:semiHidden="0" w:uiPriority="63" w:unhideWhenUsed="0"/>
+    <w:lsdException w:name="Medium Shading 2 Accent 3" w:semiHidden="0" w:uiPriority="64" w:unhideWhenUsed="0"/>
+    <w:lsdException w:name="Medium List 1 Accent 3" w:semiHidden="0" w:uiPriority="65" w:unhideWhenUsed="0"/>
+    <w:lsdException w:name="Medium List 2 Accent 3" w:semiHidden="0" w:uiPriority="66" w:unhideWhenUsed="0"/>
+    <w:lsdException w:name="Medium Grid 1 Accent 3" w:semiHidden="0" w:uiPriority="67" w:unhideWhenUsed="0"/>
+    <w:lsdException w:name="Medium Grid 2 Accent 3" w:semiHidden="0" w:uiPriority="68" w:unhideWhenUsed="0"/>
+    <w:lsdException w:name="Medium Grid 3 Accent 3" w:semiHidden="0" w:uiPriority="69" w:unhideWhenUsed="0"/>
+    <w:lsdException w:name="Dark List Accent 3" w:semiHidden="0" w:uiPriority="70" w:unhideWhenUsed="0"/>
+    <w:lsdException w:name="Colorful Shading Accent 3" w:semiHidden="0" w:uiPriority="71" w:unhideWhenUsed="0"/>
+    <w:lsdException w:name="Colorful List Accent 3" w:semiHidden="0" w:uiPriority="72" w:unhideWhenUsed="0"/>
+    <w:lsdException w:name="Colorful Grid Accent 3" w:semiHidden="0" w:uiPriority="73" w:unhideWhenUsed="0"/>
+    <w:lsdException w:name="Light Shading Accent 4" w:semiHidden="0" w:uiPriority="60" w:unhideWhenUsed="0"/>
+    <w:lsdException w:name="Light List Accent 4" w:semiHidden="0" w:uiPriority="61" w:unhideWhenUsed="0"/>
+    <w:lsdException w:name="Light Grid Accent 4" w:semiHidden="0" w:uiPriority="62" w:unhideWhenUsed="0"/>
+    <w:lsdException w:name="Medium Shading 1 Accent 4" w:semiHidden="0" w:uiPriority="63" w:unhideWhenUsed="0"/>
+    <w:lsdException w:name="Medium Shading 2 Accent 4" w:semiHidden="0" w:uiPriority="64" w:unhideWhenUsed="0"/>
+    <w:lsdException w:name="Medium List 1 Accent 4" w:semiHidden="0" w:uiPriority="65" w:unhideWhenUsed="0"/>
+    <w:lsdException w:name="Medium List 2 Accent 4" w:semiHidden="0" w:uiPriority="66" w:unhideWhenUsed="0"/>
+    <w:lsdException w:name="Medium Grid 1 Accent 4" w:semiHidden="0" w:uiPriority="67" w:unhideWhenUsed="0"/>
+    <w:lsdException w:name="Medium Grid 2 Accent 4" w:semiHidden="0" w:uiPriority="68" w:unhideWhenUsed="0"/>
+    <w:lsdException w:name="Medium Grid 3 Accent 4" w:semiHidden="0" w:uiPriority="69" w:unhideWhenUsed="0"/>
+    <w:lsdException w:name="Dark List Accent 4" w:semiHidden="0" w:uiPriority="70" w:unhideWhenUsed="0"/>
+    <w:lsdException w:name="Colorful Shading Accent 4" w:semiHidden="0" w:uiPriority="71" w:unhideWhenUsed="0"/>
+    <w:lsdException w:name="Colorful List Accent 4" w:semiHidden="0" w:uiPriority="72" w:unhideWhenUsed="0"/>
+    <w:lsdException w:name="Colorful Grid Accent 4" w:semiHidden="0" w:uiPriority="73" w:unhideWhenUsed="0"/>
+    <w:lsdException w:name="Light Shading Accent 5" w:semiHidden="0" w:uiPriority="60" w:unhideWhenUsed="0"/>
+    <w:lsdException w:name="Light List Accent 5" w:semiHidden="0" w:uiPriority="61" w:unhideWhenUsed="0"/>
+    <w:lsdException w:name="Light Grid Accent 5" w:semiHidden="0" w:uiPriority="62" w:unhideWhenUsed="0"/>
+    <w:lsdException w:name="Medium Shading 1 Accent 5" w:semiHidden="0" w:uiPriority="63" w:unhideWhenUsed="0"/>
+    <w:lsdException w:name="Medium Shading 2 Accent 5" w:semiHidden="0" w:uiPriority="64" w:unhideWhenUsed="0"/>
+    <w:lsdException w:name="Medium List 1 Accent 5" w:semiHidden="0" w:uiPriority="65" w:unhideWhenUsed="0"/>
+    <w:lsdException w:name="Medium List 2 Accent 5" w:semiHidden="0" w:uiPriority="66" w:unhideWhenUsed="0"/>
+    <w:lsdException w:name="Medium Grid 1 Accent 5" w:semiHidden="0" w:uiPriority="67" w:unhideWhenUsed="0"/>
+    <w:lsdException w:name="Medium Grid 2 Accent 5" w:semiHidden="0" w:uiPriority="68" w:unhideWhenUsed="0"/>
+    <w:lsdException w:name="Medium Grid 3 Accent 5" w:semiHidden="0" w:uiPriority="69" w:unhideWhenUsed="0"/>
+    <w:lsdException w:name="Dark List Accent 5" w:semiHidden="0" w:uiPriority="70" w:unhideWhenUsed="0"/>
+    <w:lsdException w:name="Colorful Shading Accent 5" w:semiHidden="0" w:uiPriority="71" w:unhideWhenUsed="0"/>
+    <w:lsdException w:name="Colorful List Accent 5" w:semiHidden="0" w:uiPriority="72" w:unhideWhenUsed="0"/>
+    <w:lsdException w:name="Colorful Grid Accent 5" w:semiHidden="0" w:uiPriority="73" w:unhideWhenUsed="0"/>
+    <w:lsdException w:name="Light Shading Accent 6" w:semiHidden="0" w:uiPriority="60" w:unhideWhenUsed="0"/>
+    <w:lsdException w:name="Light List Accent 6" w:semiHidden="0" w:uiPriority="61" w:unhideWhenUsed="0"/>
+    <w:lsdException w:name="Light Grid Accent 6" w:semiHidden="0" w:uiPriority="62" w:unhideWhenUsed="0"/>
+    <w:lsdException w:name="Medium Shading 1 Accent 6" w:semiHidden="0" w:uiPriority="63" w:unhideWhenUsed="0"/>
+    <w:lsdException w:name="Medium Shading 2 Accent 6" w:semiHidden="0" w:uiPriority="64" w:unhideWhenUsed="0"/>
+    <w:lsdException w:name="Medium List 1 Accent 6" w:semiHidden="0" w:uiPriority="65" w:unhideWhenUsed="0"/>
+    <w:lsdException w:name="Medium List 2 Accent 6" w:semiHidden="0" w:uiPriority="66" w:unhideWhenUsed="0"/>
+    <w:lsdException w:name="Medium Grid 1 Accent 6" w:semiHidden="0" w:uiPriority="67" w:unhideWhenUsed="0"/>
+    <w:lsdException w:name="Medium Grid 2 Accent 6" w:semiHidden="0" w:uiPriority="68" w:unhideWhenUsed="0"/>
+    <w:lsdException w:name="Medium Grid 3 Accent 6" w:semiHidden="0" w:uiPriority="69" w:unhideWhenUsed="0"/>
+    <w:lsdException w:name="Dark List Accent 6" w:semiHidden="0" w:uiPriority="70" w:unhideWhenUsed="0"/>
+    <w:lsdException w:name="Colorful Shading Accent 6" w:semiHidden="0" w:uiPriority="71" w:unhideWhenUsed="0"/>
+    <w:lsdException w:name="Colorful List Accent 6" w:semiHidden="0" w:uiPriority="72" w:unhideWhenUsed="0"/>
+    <w:lsdException w:name="Colorful Grid Accent 6" w:semiHidden="0" w:uiPriority="73" w:unhideWhenUsed="0"/>
+    <w:lsdException w:name="Subtle Emphasis" w:semiHidden="0" w:uiPriority="19" w:unhideWhenUsed="0" w:qFormat="1"/>
+    <w:lsdException w:name="Intense Emphasis" w:semiHidden="0" w:uiPriority="21" w:unhideWhenUsed="0" w:qFormat="1"/>
+    <w:lsdException w:name="Subtle Reference" w:semiHidden="0" w:uiPriority="31" w:unhideWhenUsed="0" w:qFormat="1"/>
+    <w:lsdException w:name="Intense Reference" w:semiHidden="0" w:uiPriority="32" w:unhideWhenUsed="0" w:qFormat="1"/>
+    <w:lsdException w:name="Book Title" w:semiHidden="0" w:uiPriority="33" w:unhideWhenUsed="0" w:qFormat="1"/>
+    <w:lsdException w:name="Bibliography" w:uiPriority="37"/>
+    <w:lsdException w:name="TOC Heading" w:uiPriority="39" w:qFormat="1"/>
+  </w:latentStyles>
+  <w:style w:type="paragraph" w:default="1" w:styleId="Normal">
+    <w:name w:val="Normal"/>
+    <w:qFormat/>
+  </w:style>
+  <w:style w:type="paragraph" w:styleId="Heading1">
+    <w:name w:val="heading 1"/>
+    <w:basedOn w:val="Normal"/>
+    <w:next w:val="Normal"/>
+    <w:link w:val="Heading1Char"/>
+    <w:uiPriority w:val="9"/>
+    <w:qFormat/>
+    <w:rsid w:val="00A00F2D"/>
+    <w:pPr>
+      <w:keepNext/>
+      <w:keepLines/>
+      <w:spacing w:before="240" w:after="0"/>
+      <w:outlineLvl w:val="0"/>
+    </w:pPr>
+    <w:rPr>
+      <w:rFonts w:asciiTheme="majorHAnsi" w:eastAsiaTheme="majorEastAsia" w:hAnsiTheme="majorHAnsi" w:cstheme="majorBidi"/>
+      <w:color w:val="2F5496" w:themeColor="accent1" w:themeShade="BF"/>
+      <w:sz w:val="32"/>
+      <w:szCs w:val="32"/>
+    </w:rPr>
+  </w:style>
+  <w:style w:type="character" w:default="1" w:styleId="DefaultParagraphFont">
+    <w:name w:val="Default Paragraph Font"/>
+    <w:uiPriority w:val="1"/>
+    <w:semiHidden/>
+    <w:unhideWhenUsed/>
+  </w:style>
+  <w:style w:type="table" w:default="1" w:styleId="TableNormal">
+    <w:name w:val="Normal Table"/>
+    <w:uiPriority w:val="99"/>
+    <w:semiHidden/>
+    <w:unhideWhenUsed/>
+    <w:tblPr>
+      <w:tblInd w:w="0" w:type="dxa"/>
+      <w:tblCellMar>
+        <w:top w:w="0" w:type="dxa"/>
+        <w:left w:w="108" w:type="dxa"/>
+        <w:bottom w:w="0" w:type="dxa"/>
+        <w:right w:w="108" w:type="dxa"/>
+      </w:tblCellMar>
+    </w:tblPr>
+  </w:style>
+  <w:style w:type="numbering" w:default="1" w:styleId="NoList">
+    <w:name w:val="No List"/>
+    <w:uiPriority w:val="99"/>
+    <w:semiHidden/>
+    <w:unhideWhenUsed/>
+  </w:style>
+  <w:style w:type="character" w:customStyle="1" w:styleId="Heading1Char">
+    <w:name w:val="Heading 1 Char"/>
+    <w:basedOn w:val="DefaultParagraphFont"/>
+    <w:link w:val="Heading1"/>
+    <w:uiPriority w:val="9"/>
+    <w:rsid w:val="00A00F2D"/>
+    <w:rPr>
+      <w:rFonts w:asciiTheme="majorHAnsi" w:eastAsiaTheme="majorEastAsia" w:hAnsiTheme="majorHAnsi" w:cstheme="majorBidi"/>
+      <w:color w:val="2F5496" w:themeColor="accent1" w:themeShade="BF"/>
+      <w:sz w:val="32"/>
+      <w:szCs w:val="32"/>
+    </w:rPr>
+  </w:style>
+  <w:style w:type="paragraph" w:styleId="ListParagraph">
+    <w:name w:val="List Paragraph"/>
+    <w:basedOn w:val="Normal"/>
+    <w:uiPriority w:val="34"/>
+    <w:qFormat/>
+    <w:rsid w:val="00285993"/>
+    <w:pPr>
+      <w:ind w:left="720"/>
+      <w:contextualSpacing/>
+    </w:pPr>
+  </w:style>
+</w:styles>
+</file>
+
+<file path=word/stylesWithEffects.xml><?xml version="1.0" encoding="utf-8"?>
+<w:styles xmlns:wpc="http://schemas.microsoft.com/office/word/2010/wordprocessingCanvas" xmlns:mc="http://schemas.openxmlformats.org/markup-compatibility/2006" xmlns:o="urn:schemas-microsoft-com:office:office" xmlns:r="http://schemas.openxmlformats.org/officeDocument/2006/relationships" xmlns:m="http://schemas.openxmlformats.org/officeDocument/2006/math" xmlns:v="urn:schemas-microsoft-com:vml" xmlns:wp14="http://schemas.microsoft.com/office/word/2010/wordprocessingDrawing" xmlns:wp="http://schemas.openxmlformats.org/drawingml/2006/wordprocessingDrawing" xmlns:w10="urn:schemas-microsoft-com:office:word" xmlns:w="http://schemas.openxmlformats.org/wordprocessingml/2006/main" xmlns:w14="http://schemas.microsoft.com/office/word/2010/wordml" xmlns:wpg="http://schemas.microsoft.com/office/word/2010/wordprocessingGroup" xmlns:wpi="http://schemas.microsoft.com/office/word/2010/wordprocessingInk" xmlns:wne="http://schemas.microsoft.com/office/word/2006/wordml" xmlns:wps="http://schemas.microsoft.com/office/word/2010/wordprocessingShape" mc:Ignorable="w14 wp14">
+  <w:docDefaults>
+    <w:rPrDefault>
+      <w:rPr>
+        <w:rFonts w:asciiTheme="minorHAnsi" w:eastAsiaTheme="minorHAnsi" w:hAnsiTheme="minorHAnsi" w:cstheme="minorBidi"/>
+        <w:sz w:val="22"/>
+        <w:szCs w:val="22"/>
+        <w:lang w:val="en-US" w:eastAsia="en-US" w:bidi="ar-SA"/>
+      </w:rPr>
+    </w:rPrDefault>
+    <w:pPrDefault>
+      <w:pPr>
+        <w:spacing w:after="160" w:line="259" w:lineRule="auto"/>
+      </w:pPr>
+    </w:pPrDefault>
+  </w:docDefaults>
+  <w:latentStyles w:defLockedState="0" w:defUIPriority="99" w:defSemiHidden="1" w:defUnhideWhenUsed="1" w:defQFormat="0" w:count="267">
+    <w:lsdException w:name="Normal" w:semiHidden="0" w:uiPriority="0" w:unhideWhenUsed="0" w:qFormat="1"/>
+    <w:lsdException w:name="heading 1" w:semiHidden="0" w:uiPriority="9" w:unhideWhenUsed="0" w:qFormat="1"/>
+    <w:lsdException w:name="heading 2" w:uiPriority="9" w:qFormat="1"/>
+    <w:lsdException w:name="heading 3" w:uiPriority="9" w:qFormat="1"/>
+    <w:lsdException w:name="heading 4" w:uiPriority="9" w:qFormat="1"/>
+    <w:lsdException w:name="heading 5" w:uiPriority="9" w:qFormat="1"/>
+    <w:lsdException w:name="heading 6" w:uiPriority="9" w:qFormat="1"/>
+    <w:lsdException w:name="heading 7" w:uiPriority="9" w:qFormat="1"/>
+    <w:lsdException w:name="heading 8" w:uiPriority="9" w:qFormat="1"/>
+    <w:lsdException w:name="heading 9" w:uiPriority="9" w:qFormat="1"/>
+    <w:lsdException w:name="toc 1" w:uiPriority="39"/>
+    <w:lsdException w:name="toc 2" w:uiPriority="39"/>
+    <w:lsdException w:name="toc 3" w:uiPriority="39"/>
+    <w:lsdException w:name="toc 4" w:uiPriority="39"/>
+    <w:lsdException w:name="toc 5" w:uiPriority="39"/>
+    <w:lsdException w:name="toc 6" w:uiPriority="39"/>
+    <w:lsdException w:name="toc 7" w:uiPriority="39"/>
+    <w:lsdException w:name="toc 8" w:uiPriority="39"/>
+    <w:lsdException w:name="toc 9" w:uiPriority="39"/>
+    <w:lsdException w:name="caption" w:uiPriority="35" w:qFormat="1"/>
+    <w:lsdException w:name="Title" w:semiHidden="0" w:uiPriority="10" w:unhideWhenUsed="0" w:qFormat="1"/>
+    <w:lsdException w:name="Default Paragraph Font" w:uiPriority="1"/>
+    <w:lsdException w:name="Subtitle" w:semiHidden="0" w:uiPriority="11" w:unhideWhenUsed="0" w:qFormat="1"/>
+    <w:lsdException w:name="Strong" w:semiHidden="0" w:uiPriority="22" w:unhideWhenUsed="0" w:qFormat="1"/>
+    <w:lsdException w:name="Emphasis" w:semiHidden="0" w:uiPriority="20" w:unhideWhenUsed="0" w:qFormat="1"/>
+    <w:lsdException w:name="Table Grid" w:semiHidden="0" w:uiPriority="39" w:unhideWhenUsed="0"/>
+    <w:lsdException w:name="Placeholder Text" w:unhideWhenUsed="0"/>
+    <w:lsdException w:name="No Spacing" w:semiHidden="0" w:uiPriority="1" w:unhideWhenUsed="0" w:qFormat="1"/>
+    <w:lsdException w:name="Light Shading" w:semiHidden="0" w:uiPriority="60" w:unhideWhenUsed="0"/>
+    <w:lsdException w:name="Light List" w:semiHidden="0" w:uiPriority="61" w:unhideWhenUsed="0"/>
+    <w:lsdException w:name="Light Grid" w:semiHidden="0" w:uiPriority="62" w:unhideWhenUsed="0"/>
+    <w:lsdException w:name="Medium Shading 1" w:semiHidden="0" w:uiPriority="63" w:unhideWhenUsed="0"/>
+    <w:lsdException w:name="Medium Shading 2" w:semiHidden="0" w:uiPriority="64" w:unhideWhenUsed="0"/>
+    <w:lsdException w:name="Medium List 1" w:semiHidden="0" w:uiPriority="65" w:unhideWhenUsed="0"/>
+    <w:lsdException w:name="Medium List 2" w:semiHidden="0" w:uiPriority="66" w:unhideWhenUsed="0"/>
+    <w:lsdException w:name="Medium Grid 1" w:semiHidden="0" w:uiPriority="67" w:unhideWhenUsed="0"/>
+    <w:lsdException w:name="Medium Grid 2" w:semiHidden="0" w:uiPriority="68" w:unhideWhenUsed="0"/>
+    <w:lsdException w:name="Medium Grid 3" w:semiHidden="0" w:uiPriority="69" w:unhideWhenUsed="0"/>
+    <w:lsdException w:name="Dark List" w:semiHidden="0" w:uiPriority="70" w:unhideWhenUsed="0"/>
+    <w:lsdException w:name="Colorful Shading" w:semiHidden="0" w:uiPriority="71" w:unhideWhenUsed="0"/>
+    <w:lsdException w:name="Colorful List" w:semiHidden="0" w:uiPriority="72" w:unhideWhenUsed="0"/>
+    <w:lsdException w:name="Colorful Grid" w:semiHidden="0" w:uiPriority="73" w:unhideWhenUsed="0"/>
+    <w:lsdException w:name="Light Shading Accent 1" w:semiHidden="0" w:uiPriority="60" w:unhideWhenUsed="0"/>
+    <w:lsdException w:name="Light List Accent 1" w:semiHidden="0" w:uiPriority="61" w:unhideWhenUsed="0"/>
+    <w:lsdException w:name="Light Grid Accent 1" w:semiHidden="0" w:uiPriority="62" w:unhideWhenUsed="0"/>
+    <w:lsdException w:name="Medium Shading 1 Accent 1" w:semiHidden="0" w:uiPriority="63" w:unhideWhenUsed="0"/>
+    <w:lsdException w:name="Medium Shading 2 Accent 1" w:semiHidden="0" w:uiPriority="64" w:unhideWhenUsed="0"/>
+    <w:lsdException w:name="Medium List 1 Accent 1" w:semiHidden="0" w:uiPriority="65" w:unhideWhenUsed="0"/>
+    <w:lsdException w:name="Revision" w:unhideWhenUsed="0"/>
+    <w:lsdException w:name="List Paragraph" w:semiHidden="0" w:uiPriority="34" w:unhideWhenUsed="0" w:qFormat="1"/>
+    <w:lsdException w:name="Quote" w:semiHidden="0" w:uiPriority="29" w:unhideWhenUsed="0" w:qFormat="1"/>
+    <w:lsdException w:name="Intense Quote" w:semiHidden="0" w:uiPriority="30" w:unhideWhenUsed="0" w:qFormat="1"/>
+    <w:lsdException w:name="Medium List 2 Accent 1" w:semiHidden="0" w:uiPriority="66" w:unhideWhenUsed="0"/>
+    <w:lsdException w:name="Medium Grid 1 Accent 1" w:semiHidden="0" w:uiPriority="67" w:unhideWhenUsed="0"/>
+    <w:lsdException w:name="Medium Grid 2 Accent 1" w:semiHidden="0" w:uiPriority="68" w:unhideWhenUsed="0"/>
+    <w:lsdException w:name="Medium Grid 3 Accent 1" w:semiHidden="0" w:uiPriority="69" w:unhideWhenUsed="0"/>
+    <w:lsdException w:name="Dark List Accent 1" w:semiHidden="0" w:uiPriority="70" w:unhideWhenUsed="0"/>
+    <w:lsdException w:name="Colorful Shading Accent 1" w:semiHidden="0" w:uiPriority="71" w:unhideWhenUsed="0"/>
+    <w:lsdException w:name="Colorful List Accent 1" w:semiHidden="0" w:uiPriority="72" w:unhideWhenUsed="0"/>
+    <w:lsdException w:name="Colorful Grid Accent 1" w:semiHidden="0" w:uiPriority="73" w:unhideWhenUsed="0"/>
+    <w:lsdException w:name="Light Shading Accent 2" w:semiHidden="0" w:uiPriority="60" w:unhideWhenUsed="0"/>
+    <w:lsdException w:name="Light List Accent 2" w:semiHidden="0" w:uiPriority="61" w:unhideWhenUsed="0"/>
+    <w:lsdException w:name="Light Grid Accent 2" w:semiHidden="0" w:uiPriority="62" w:unhideWhenUsed="0"/>
+    <w:lsdException w:name="Medium Shading 1 Accent 2" w:semiHidden="0" w:uiPriority="63" w:unhideWhenUsed="0"/>
+    <w:lsdException w:name="Medium Shading 2 Accent 2" w:semiHidden="0" w:uiPriority="64" w:unhideWhenUsed="0"/>
+    <w:lsdException w:name="Medium List 1 Accent 2" w:semiHidden="0" w:uiPriority="65" w:unhideWhenUsed="0"/>
+    <w:lsdException w:name="Medium List 2 Accent 2" w:semiHidden="0" w:uiPriority="66" w:unhideWhenUsed="0"/>
+    <w:lsdException w:name="Medium Grid 1 Accent 2" w:semiHidden="0" w:uiPriority="67" w:unhideWhenUsed="0"/>
+    <w:lsdException w:name="Medium Grid 2 Accent 2" w:semiHidden="0" w:uiPriority="68" w:unhideWhenUsed="0"/>
+    <w:lsdException w:name="Medium Grid 3 Accent 2" w:semiHidden="0" w:uiPriority="69" w:unhideWhenUsed="0"/>
+    <w:lsdException w:name="Dark List Accent 2" w:semiHidden="0" w:uiPriority="70" w:unhideWhenUsed="0"/>
+    <w:lsdException w:name="Colorful Shading Accent 2" w:semiHidden="0" w:uiPriority="71" w:unhideWhenUsed="0"/>
+    <w:lsdException w:name="Colorful List Accent 2" w:semiHidden="0" w:uiPriority="72" w:unhideWhenUsed="0"/>
+    <w:lsdException w:name="Colorful Grid Accent 2" w:semiHidden="0" w:uiPriority="73" w:unhideWhenUsed="0"/>
+    <w:lsdException w:name="Light Shading Accent 3" w:semiHidden="0" w:uiPriority="60" w:unhideWhenUsed="0"/>
+    <w:lsdException w:name="Light List Accent 3" w:semiHidden="0" w:uiPriority="61" w:unhideWhenUsed="0"/>
+    <w:lsdException w:name="Light Grid Accent 3" w:semiHidden="0" w:uiPriority="62" w:unhideWhenUsed="0"/>
+    <w:lsdException w:name="Medium Shading 1 Accent 3" w:semiHidden="0" w:uiPriority="63" w:unhideWhenUsed="0"/>
+    <w:lsdException w:name="Medium Shading 2 Accent 3" w:semiHidden="0" w:uiPriority="64" w:unhideWhenUsed="0"/>
+    <w:lsdException w:name="Medium List 1 Accent 3" w:semiHidden="0" w:uiPriority="65" w:unhideWhenUsed="0"/>
+    <w:lsdException w:name="Medium List 2 Accent 3" w:semiHidden="0" w:uiPriority="66" w:unhideWhenUsed="0"/>
+    <w:lsdException w:name="Medium Grid 1 Accent 3" w:semiHidden="0" w:uiPriority="67" w:unhideWhenUsed="0"/>
+    <w:lsdException w:name="Medium Grid 2 Accent 3" w:semiHidden="0" w:uiPriority="68" w:unhideWhenUsed="0"/>
+    <w:lsdException w:name="Medium Grid 3 Accent 3" w:semiHidden="0" w:uiPriority="69" w:unhideWhenUsed="0"/>
+    <w:lsdException w:name="Dark List Accent 3" w:semiHidden="0" w:uiPriority="70" w:unhideWhenUsed="0"/>
+    <w:lsdException w:name="Colorful Shading Accent 3" w:semiHidden="0" w:uiPriority="71" w:unhideWhenUsed="0"/>
+    <w:lsdException w:name="Colorful List Accent 3" w:semiHidden="0" w:uiPriority="72" w:unhideWhenUsed="0"/>
+    <w:lsdException w:name="Colorful Grid Accent 3" w:semiHidden="0" w:uiPriority="73" w:unhideWhenUsed="0"/>
+    <w:lsdException w:name="Light Shading Accent 4" w:semiHidden="0" w:uiPriority="60" w:unhideWhenUsed="0"/>
+    <w:lsdException w:name="Light List Accent 4" w:semiHidden="0" w:uiPriority="61" w:unhideWhenUsed="0"/>
+    <w:lsdException w:name="Light Grid Accent 4" w:semiHidden="0" w:uiPriority="62" w:unhideWhenUsed="0"/>
+    <w:lsdException w:name="Medium Shading 1 Accent 4" w:semiHidden="0" w:uiPriority="63" w:unhideWhenUsed="0"/>
+    <w:lsdException w:name="Medium Shading 2 Accent 4" w:semiHidden="0" w:uiPriority="64" w:unhideWhenUsed="0"/>
+    <w:lsdException w:name="Medium List 1 Accent 4" w:semiHidden="0" w:uiPriority="65" w:unhideWhenUsed="0"/>
+    <w:lsdException w:name="Medium List 2 Accent 4" w:semiHidden="0" w:uiPriority="66" w:unhideWhenUsed="0"/>
+    <w:lsdException w:name="Medium Grid 1 Accent 4" w:semiHidden="0" w:uiPriority="67" w:unhideWhenUsed="0"/>
+    <w:lsdException w:name="Medium Grid 2 Accent 4" w:semiHidden="0" w:uiPriority="68" w:unhideWhenUsed="0"/>
+    <w:lsdException w:name="Medium Grid 3 Accent 4" w:semiHidden="0" w:uiPriority="69" w:unhideWhenUsed="0"/>
+    <w:lsdException w:name="Dark List Accent 4" w:semiHidden="0" w:uiPriority="70" w:unhideWhenUsed="0"/>
+    <w:lsdException w:name="Colorful Shading Accent 4" w:semiHidden="0" w:uiPriority="71" w:unhideWhenUsed="0"/>
+    <w:lsdException w:name="Colorful List Accent 4" w:semiHidden="0" w:uiPriority="72" w:unhideWhenUsed="0"/>
+    <w:lsdException w:name="Colorful Grid Accent 4" w:semiHidden="0" w:uiPriority="73" w:unhideWhenUsed="0"/>
+    <w:lsdException w:name="Light Shading Accent 5" w:semiHidden="0" w:uiPriority="60" w:unhideWhenUsed="0"/>
+    <w:lsdException w:name="Light List Accent 5" w:semiHidden="0" w:uiPriority="61" w:unhideWhenUsed="0"/>
+    <w:lsdException w:name="Light Grid Accent 5" w:semiHidden="0" w:uiPriority="62" w:unhideWhenUsed="0"/>
+    <w:lsdException w:name="Medium Shading 1 Accent 5" w:semiHidden="0" w:uiPriority="63" w:unhideWhenUsed="0"/>
+    <w:lsdException w:name="Medium Shading 2 Accent 5" w:semiHidden="0" w:uiPriority="64" w:unhideWhenUsed="0"/>
+    <w:lsdException w:name="Medium List 1 Accent 5" w:semiHidden="0" w:uiPriority="65" w:unhideWhenUsed="0"/>
+    <w:lsdException w:name="Medium List 2 Accent 5" w:semiHidden="0" w:uiPriority="66" w:unhideWhenUsed="0"/>
+    <w:lsdException w:name="Medium Grid 1 Accent 5" w:semiHidden="0" w:uiPriority="67" w:unhideWhenUsed="0"/>
+    <w:lsdException w:name="Medium Grid 2 Accent 5" w:semiHidden="0" w:uiPriority="68" w:unhideWhenUsed="0"/>
+    <w:lsdException w:name="Medium Grid 3 Accent 5" w:semiHidden="0" w:uiPriority="69" w:unhideWhenUsed="0"/>
+    <w:lsdException w:name="Dark List Accent 5" w:semiHidden="0" w:uiPriority="70" w:unhideWhenUsed="0"/>
+    <w:lsdException w:name="Colorful Shading Accent 5" w:semiHidden="0" w:uiPriority="71" w:unhideWhenUsed="0"/>
+    <w:lsdException w:name="Colorful List Accent 5" w:semiHidden="0" w:uiPriority="72" w:unhideWhenUsed="0"/>
+    <w:lsdException w:name="Colorful Grid Accent 5" w:semiHidden="0" w:uiPriority="73" w:unhideWhenUsed="0"/>
+    <w:lsdException w:name="Light Shading Accent 6" w:semiHidden="0" w:uiPriority="60" w:unhideWhenUsed="0"/>
+    <w:lsdException w:name="Light List Accent 6" w:semiHidden="0" w:uiPriority="61" w:unhideWhenUsed="0"/>
+    <w:lsdException w:name="Light Grid Accent 6" w:semiHidden="0" w:uiPriority="62" w:unhideWhenUsed="0"/>
+    <w:lsdException w:name="Medium Shading 1 Accent 6" w:semiHidden="0" w:uiPriority="63" w:unhideWhenUsed="0"/>
+    <w:lsdException w:name="Medium Shading 2 Accent 6" w:semiHidden="0" w:uiPriority="64" w:unhideWhenUsed="0"/>
+    <w:lsdException w:name="Medium List 1 Accent 6" w:semiHidden="0" w:uiPriority="65" w:unhideWhenUsed="0"/>
+    <w:lsdException w:name="Medium List 2 Accent 6" w:semiHidden="0" w:uiPriority="66" w:unhideWhenUsed="0"/>
+    <w:lsdException w:name="Medium Grid 1 Accent 6" w:semiHidden="0" w:uiPriority="67" w:unhideWhenUsed="0"/>
+    <w:lsdException w:name="Medium Grid 2 Accent 6" w:semiHidden="0" w:uiPriority="68" w:unhideWhenUsed="0"/>
+    <w:lsdException w:name="Medium Grid 3 Accent 6" w:semiHidden="0" w:uiPriority="69" w:unhideWhenUsed="0"/>
+    <w:lsdException w:name="Dark List Accent 6" w:semiHidden="0" w:uiPriority="70" w:unhideWhenUsed="0"/>
+    <w:lsdException w:name="Colorful Shading Accent 6" w:semiHidden="0" w:uiPriority="71" w:unhideWhenUsed="0"/>
+    <w:lsdException w:name="Colorful List Accent 6" w:semiHidden="0" w:uiPriority="72" w:unhideWhenUsed="0"/>
+    <w:lsdException w:name="Colorful Grid Accent 6" w:semiHidden="0" w:uiPriority="73" w:unhideWhenUsed="0"/>
+    <w:lsdException w:name="Subtle Emphasis" w:semiHidden="0" w:uiPriority="19" w:unhideWhenUsed="0" w:qFormat="1"/>
+    <w:lsdException w:name="Intense Emphasis" w:semiHidden="0" w:uiPriority="21" w:unhideWhenUsed="0" w:qFormat="1"/>
+    <w:lsdException w:name="Subtle Reference" w:semiHidden="0" w:uiPriority="31" w:unhideWhenUsed="0" w:qFormat="1"/>
+    <w:lsdException w:name="Intense Reference" w:semiHidden="0" w:uiPriority="32" w:unhideWhenUsed="0" w:qFormat="1"/>
+    <w:lsdException w:name="Book Title" w:semiHidden="0" w:uiPriority="33" w:unhideWhenUsed="0" w:qFormat="1"/>
+    <w:lsdException w:name="Bibliography" w:uiPriority="37"/>
+    <w:lsdException w:name="TOC Heading" w:uiPriority="39" w:qFormat="1"/>
   </w:latentStyles>
   <w:style w:type="paragraph" w:default="1" w:styleId="Normal">
     <w:name w:val="Normal"/>
@@ -1079,7 +1211,7 @@
   <a:extraClrSchemeLst/>
   <a:extLst>
     <a:ext uri="{05A4C25C-085E-4340-85A3-A5531E510DB2}">
-      <thm15:themeFamily xmlns:thm15="http://schemas.microsoft.com/office/thememl/2012/main" name="Office Theme" id="{62F939B6-93AF-4DB8-9C6B-D6C7DFDC589F}" vid="{4A3C46E8-61CC-4603-A589-7422A47A8E4A}"/>
+      <thm15:themeFamily xmlns:thm15="http://schemas.microsoft.com/office/thememl/2012/main" xmlns="" name="Office Theme" id="{62F939B6-93AF-4DB8-9C6B-D6C7DFDC589F}" vid="{4A3C46E8-61CC-4603-A589-7422A47A8E4A}"/>
     </a:ext>
   </a:extLst>
 </a:theme>

</xml_diff>

<commit_message>
*stuff I forgot to push
</commit_message>
<xml_diff>
--- a/Files/Documents/LeonToDo/MechanicsToDo_Leon.docx
+++ b/Files/Documents/LeonToDo/MechanicsToDo_Leon.docx
@@ -7,13 +7,13 @@
         <w:pStyle w:val="Heading1"/>
       </w:pPr>
       <w:r>
-        <w:t>Mechanics</w:t>
-      </w:r>
-      <w:r>
-        <w:t xml:space="preserve"> Leon</w:t>
+        <w:t>ENTERTAINMENT</w:t>
       </w:r>
     </w:p>
-    <w:p/>
+    <w:p>
+      <w:bookmarkStart w:id="0" w:name="_GoBack"/>
+      <w:bookmarkEnd w:id="0"/>
+    </w:p>
     <w:p>
       <w:r>
         <w:t xml:space="preserve">Enemies: </w:t>
@@ -74,8 +74,6 @@
       <w:r>
         <w:t>certain objects if jumped on from higher up should not kill the player</w:t>
       </w:r>
-      <w:bookmarkStart w:id="0" w:name="_GoBack"/>
-      <w:bookmarkEnd w:id="0"/>
     </w:p>
     <w:p>
       <w:pPr>

</xml_diff>

<commit_message>
*added to do list, round logo vers, early ui design inventory
</commit_message>
<xml_diff>
--- a/Files/Documents/LeonToDo/MechanicsToDo_Leon.docx
+++ b/Files/Documents/LeonToDo/MechanicsToDo_Leon.docx
@@ -11,41 +11,20 @@
       </w:r>
     </w:p>
     <w:p>
-      <w:bookmarkStart w:id="0" w:name="_GoBack"/>
-      <w:bookmarkEnd w:id="0"/>
-    </w:p>
-    <w:p>
-      <w:r>
-        <w:t xml:space="preserve">Enemies: </w:t>
+      <w:r>
+        <w:t>General</w:t>
       </w:r>
       <w:r>
         <w:tab/>
       </w:r>
       <w:r>
-        <w:rPr>
-          <w:color w:val="FFC000"/>
-        </w:rPr>
-        <w:t>Medium</w:t>
-      </w:r>
-      <w:r>
-        <w:t xml:space="preserve"> </w:t>
-      </w:r>
-    </w:p>
-    <w:p>
-      <w:r>
-        <w:t xml:space="preserve">Player: </w:t>
-      </w:r>
-      <w:r>
-        <w:t xml:space="preserve">  </w:t>
-      </w:r>
-      <w:r>
         <w:tab/>
       </w:r>
       <w:r>
         <w:rPr>
           <w:color w:val="FF0000"/>
         </w:rPr>
-        <w:t xml:space="preserve">High </w:t>
+        <w:t>Highest</w:t>
       </w:r>
     </w:p>
     <w:p>
@@ -55,70 +34,122 @@
           <w:ilvl w:val="0"/>
           <w:numId w:val="1"/>
         </w:numPr>
-      </w:pPr>
-      <w:r>
-        <w:t>midair trajectory</w:t>
-      </w:r>
-      <w:r>
-        <w:t>, player should be able to change direction while midair. To the left and right of the direction he is jumping but not backwards. If that doesn’t work just leave the backwards movement in for now</w:t>
+        <w:rPr>
+          <w:sz w:val="36"/>
+          <w:szCs w:val="36"/>
+        </w:rPr>
+      </w:pPr>
+      <w:r>
+        <w:t xml:space="preserve">Dialog System, you have the </w:t>
+      </w:r>
+      <w:r>
+        <w:t>information’s</w:t>
+      </w:r>
+      <w:r>
+        <w:t xml:space="preserve"> for that</w:t>
       </w:r>
     </w:p>
     <w:p>
       <w:pPr>
-        <w:pStyle w:val="ListParagraph"/>
-        <w:numPr>
-          <w:ilvl w:val="0"/>
-          <w:numId w:val="1"/>
-        </w:numPr>
-      </w:pPr>
-      <w:r>
-        <w:t>certain objects if jumped on from higher up should not kill the player</w:t>
+        <w:rPr>
+          <w:sz w:val="36"/>
+          <w:szCs w:val="36"/>
+        </w:rPr>
+      </w:pPr>
+      <w:r>
+        <w:rPr>
+          <w:sz w:val="36"/>
+          <w:szCs w:val="36"/>
+        </w:rPr>
+        <w:t xml:space="preserve">Last resort </w:t>
+      </w:r>
+      <w:proofErr w:type="gramStart"/>
+      <w:r>
+        <w:rPr>
+          <w:sz w:val="36"/>
+          <w:szCs w:val="36"/>
+        </w:rPr>
+        <w:t>jump</w:t>
+      </w:r>
+      <w:proofErr w:type="gramEnd"/>
+      <w:r>
+        <w:rPr>
+          <w:sz w:val="36"/>
+          <w:szCs w:val="36"/>
+        </w:rPr>
+        <w:t>. Small cooldown on jump when you fall off platform</w:t>
       </w:r>
     </w:p>
     <w:p>
       <w:pPr>
-        <w:pStyle w:val="ListParagraph"/>
-      </w:pPr>
-    </w:p>
-    <w:p/>
-    <w:p>
-      <w:r>
-        <w:t>General</w:t>
-      </w:r>
-      <w:r>
-        <w:tab/>
-      </w:r>
-      <w:r>
-        <w:tab/>
-      </w:r>
-      <w:r>
-        <w:rPr>
-          <w:color w:val="FF0000"/>
-        </w:rPr>
-        <w:t>Highest</w:t>
+        <w:rPr>
+          <w:sz w:val="36"/>
+          <w:szCs w:val="36"/>
+        </w:rPr>
+      </w:pPr>
+      <w:r>
+        <w:rPr>
+          <w:sz w:val="36"/>
+          <w:szCs w:val="36"/>
+        </w:rPr>
+        <w:t>Moving platforms pause at waypoints</w:t>
       </w:r>
     </w:p>
     <w:p>
       <w:pPr>
-        <w:pStyle w:val="ListParagraph"/>
-        <w:numPr>
-          <w:ilvl w:val="0"/>
-          <w:numId w:val="1"/>
-        </w:numPr>
-        <w:rPr>
-          <w:sz w:val="36"/>
-          <w:szCs w:val="36"/>
-        </w:rPr>
-      </w:pPr>
-      <w:r>
-        <w:t xml:space="preserve">Dialog System, you have the </w:t>
-      </w:r>
-      <w:r>
-        <w:t>information’s</w:t>
-      </w:r>
-      <w:r>
-        <w:t xml:space="preserve"> for that</w:t>
-      </w:r>
+        <w:rPr>
+          <w:sz w:val="36"/>
+          <w:szCs w:val="36"/>
+        </w:rPr>
+      </w:pPr>
+      <w:r>
+        <w:rPr>
+          <w:sz w:val="36"/>
+          <w:szCs w:val="36"/>
+        </w:rPr>
+        <w:t>Make objects in front of player transparent</w:t>
+      </w:r>
+    </w:p>
+    <w:p>
+      <w:pPr>
+        <w:rPr>
+          <w:sz w:val="36"/>
+          <w:szCs w:val="36"/>
+        </w:rPr>
+      </w:pPr>
+      <w:r>
+        <w:rPr>
+          <w:sz w:val="36"/>
+          <w:szCs w:val="36"/>
+        </w:rPr>
+        <w:t>Prototype double jumping</w:t>
+      </w:r>
+    </w:p>
+    <w:p>
+      <w:pPr>
+        <w:rPr>
+          <w:sz w:val="36"/>
+          <w:szCs w:val="36"/>
+        </w:rPr>
+      </w:pPr>
+      <w:proofErr w:type="spellStart"/>
+      <w:r>
+        <w:rPr>
+          <w:sz w:val="36"/>
+          <w:szCs w:val="36"/>
+        </w:rPr>
+        <w:t>Prototyper</w:t>
+      </w:r>
+      <w:proofErr w:type="spellEnd"/>
+      <w:r>
+        <w:rPr>
+          <w:sz w:val="36"/>
+          <w:szCs w:val="36"/>
+        </w:rPr>
+        <w:t xml:space="preserve"> third person camera</w:t>
+      </w:r>
+      <w:bookmarkStart w:id="0" w:name="_GoBack"/>
+      <w:bookmarkEnd w:id="0"/>
     </w:p>
     <w:sectPr>
       <w:pgSz w:w="12240" w:h="15840"/>

</xml_diff>